<commit_message>
add travel app project in cv
</commit_message>
<xml_diff>
--- a/assets/cv/resume_of_Ashik_Sarker.docx
+++ b/assets/cv/resume_of_Ashik_Sarker.docx
@@ -8,9 +8,1418 @@
           <w:noProof/>
         </w:rPr>
         <mc:AlternateContent>
+          <mc:Choice Requires="wps">
+            <w:drawing>
+              <wp:anchor distT="0" distB="0" distL="114300" distR="114300" simplePos="0" relativeHeight="251681792" behindDoc="0" locked="0" layoutInCell="1" allowOverlap="1" wp14:anchorId="31497AF8" wp14:editId="265FDE61">
+                <wp:simplePos x="0" y="0"/>
+                <wp:positionH relativeFrom="column">
+                  <wp:posOffset>2194560</wp:posOffset>
+                </wp:positionH>
+                <wp:positionV relativeFrom="paragraph">
+                  <wp:posOffset>2514600</wp:posOffset>
+                </wp:positionV>
+                <wp:extent cx="3981450" cy="5189220"/>
+                <wp:effectExtent l="0" t="0" r="0" b="0"/>
+                <wp:wrapNone/>
+                <wp:docPr id="6" name="Text Box 6"/>
+                <wp:cNvGraphicFramePr/>
+                <a:graphic xmlns:a="http://schemas.openxmlformats.org/drawingml/2006/main">
+                  <a:graphicData uri="http://schemas.microsoft.com/office/word/2010/wordprocessingShape">
+                    <wps:wsp>
+                      <wps:cNvSpPr txBox="1"/>
+                      <wps:spPr>
+                        <a:xfrm>
+                          <a:off x="0" y="0"/>
+                          <a:ext cx="3981450" cy="5189220"/>
+                        </a:xfrm>
+                        <a:prstGeom prst="rect">
+                          <a:avLst/>
+                        </a:prstGeom>
+                        <a:noFill/>
+                        <a:ln w="6350">
+                          <a:noFill/>
+                        </a:ln>
+                      </wps:spPr>
+                      <wps:txbx>
+                        <w:txbxContent>
+                          <w:p>
+                            <w:pPr>
+                              <w:spacing w:line="240" w:lineRule="auto"/>
+                              <w:jc w:val="both"/>
+                              <w:rPr>
+                                <w:rFonts w:cstheme="minorHAnsi"/>
+                                <w:b/>
+                                <w:bCs/>
+                                <w:color w:val="000000" w:themeColor="text1"/>
+                                <w:sz w:val="28"/>
+                                <w:szCs w:val="28"/>
+                              </w:rPr>
+                            </w:pPr>
+                            <w:r>
+                              <w:rPr>
+                                <w:rFonts w:cstheme="minorHAnsi"/>
+                                <w:b/>
+                                <w:bCs/>
+                                <w:color w:val="000000" w:themeColor="text1"/>
+                                <w:sz w:val="28"/>
+                                <w:szCs w:val="28"/>
+                              </w:rPr>
+                              <w:t xml:space="preserve">1. </w:t>
+                            </w:r>
+                            <w:r>
+                              <w:rPr>
+                                <w:rFonts w:cstheme="minorHAnsi"/>
+                                <w:b/>
+                                <w:bCs/>
+                                <w:color w:val="000000" w:themeColor="text1"/>
+                                <w:sz w:val="28"/>
+                                <w:szCs w:val="28"/>
+                              </w:rPr>
+                              <w:t>React Calculator</w:t>
+                            </w:r>
+                          </w:p>
+                          <w:p>
+                            <w:pPr>
+                              <w:spacing w:line="240" w:lineRule="auto"/>
+                              <w:jc w:val="both"/>
+                              <w:rPr>
+                                <w:rFonts w:cstheme="minorHAnsi"/>
+                                <w:color w:val="000000" w:themeColor="text1"/>
+                                <w:sz w:val="24"/>
+                                <w:szCs w:val="24"/>
+                              </w:rPr>
+                            </w:pPr>
+                            <w:r>
+                              <w:rPr>
+                                <w:rFonts w:cstheme="minorHAnsi"/>
+                                <w:color w:val="000000" w:themeColor="text1"/>
+                                <w:sz w:val="24"/>
+                                <w:szCs w:val="24"/>
+                              </w:rPr>
+                              <w:t xml:space="preserve">In this project, I use React with </w:t>
+                            </w:r>
+                            <w:proofErr w:type="spellStart"/>
+                            <w:r>
+                              <w:rPr>
+                                <w:rFonts w:cstheme="minorHAnsi"/>
+                                <w:color w:val="000000" w:themeColor="text1"/>
+                                <w:sz w:val="24"/>
+                                <w:szCs w:val="24"/>
+                              </w:rPr>
+                              <w:t>Vite</w:t>
+                            </w:r>
+                            <w:proofErr w:type="spellEnd"/>
+                            <w:r>
+                              <w:rPr>
+                                <w:rFonts w:cstheme="minorHAnsi"/>
+                                <w:color w:val="000000" w:themeColor="text1"/>
+                                <w:sz w:val="24"/>
+                                <w:szCs w:val="24"/>
+                              </w:rPr>
+                              <w:t>. I use react functional components</w:t>
+                            </w:r>
+                            <w:r>
+                              <w:rPr>
+                                <w:rFonts w:cstheme="minorHAnsi"/>
+                                <w:color w:val="000000" w:themeColor="text1"/>
+                                <w:sz w:val="24"/>
+                                <w:szCs w:val="24"/>
+                              </w:rPr>
+                              <w:t xml:space="preserve"> and</w:t>
+                            </w:r>
+                            <w:r>
+                              <w:rPr>
+                                <w:rFonts w:cstheme="minorHAnsi"/>
+                                <w:color w:val="000000" w:themeColor="text1"/>
+                                <w:sz w:val="24"/>
+                                <w:szCs w:val="24"/>
+                              </w:rPr>
+                              <w:t xml:space="preserve"> manage state with the </w:t>
+                            </w:r>
+                            <w:proofErr w:type="spellStart"/>
+                            <w:r>
+                              <w:rPr>
+                                <w:rFonts w:cstheme="minorHAnsi"/>
+                                <w:color w:val="000000" w:themeColor="text1"/>
+                                <w:sz w:val="24"/>
+                                <w:szCs w:val="24"/>
+                              </w:rPr>
+                              <w:t>useReducer</w:t>
+                            </w:r>
+                            <w:proofErr w:type="spellEnd"/>
+                            <w:r>
+                              <w:rPr>
+                                <w:rFonts w:cstheme="minorHAnsi"/>
+                                <w:color w:val="000000" w:themeColor="text1"/>
+                                <w:sz w:val="24"/>
+                                <w:szCs w:val="24"/>
+                              </w:rPr>
+                              <w:t xml:space="preserve"> hook.</w:t>
+                            </w:r>
+                          </w:p>
+                          <w:p>
+                            <w:pPr>
+                              <w:spacing w:line="240" w:lineRule="auto"/>
+                              <w:jc w:val="both"/>
+                              <w:rPr>
+                                <w:rFonts w:cstheme="minorHAnsi"/>
+                                <w:color w:val="000000" w:themeColor="text1"/>
+                                <w:sz w:val="24"/>
+                                <w:szCs w:val="24"/>
+                              </w:rPr>
+                            </w:pPr>
+                            <w:hyperlink r:id="rId5" w:history="1">
+                              <w:r>
+                                <w:rPr>
+                                  <w:rStyle w:val="Hyperlink"/>
+                                  <w:rFonts w:cstheme="minorHAnsi"/>
+                                  <w:sz w:val="24"/>
+                                  <w:szCs w:val="24"/>
+                                </w:rPr>
+                                <w:t>https://roaring-halva-23ad9a.netlify.app/</w:t>
+                              </w:r>
+                            </w:hyperlink>
+                          </w:p>
+                          <w:p>
+                            <w:pPr>
+                              <w:spacing w:line="240" w:lineRule="auto"/>
+                              <w:jc w:val="both"/>
+                              <w:rPr>
+                                <w:rFonts w:cstheme="minorHAnsi"/>
+                                <w:b/>
+                                <w:bCs/>
+                                <w:color w:val="000000" w:themeColor="text1"/>
+                                <w:sz w:val="28"/>
+                                <w:szCs w:val="28"/>
+                              </w:rPr>
+                            </w:pPr>
+                            <w:r>
+                              <w:rPr>
+                                <w:rFonts w:cstheme="minorHAnsi"/>
+                                <w:b/>
+                                <w:bCs/>
+                                <w:color w:val="000000" w:themeColor="text1"/>
+                                <w:sz w:val="28"/>
+                                <w:szCs w:val="28"/>
+                              </w:rPr>
+                              <w:t>2. Facebook Clone</w:t>
+                            </w:r>
+                          </w:p>
+                          <w:p>
+                            <w:pPr>
+                              <w:spacing w:line="240" w:lineRule="auto"/>
+                              <w:jc w:val="both"/>
+                              <w:rPr>
+                                <w:rFonts w:cstheme="minorHAnsi"/>
+                                <w:color w:val="000000" w:themeColor="text1"/>
+                                <w:sz w:val="24"/>
+                                <w:szCs w:val="24"/>
+                              </w:rPr>
+                            </w:pPr>
+                            <w:r>
+                              <w:rPr>
+                                <w:rFonts w:cstheme="minorHAnsi"/>
+                                <w:color w:val="000000" w:themeColor="text1"/>
+                                <w:sz w:val="24"/>
+                                <w:szCs w:val="24"/>
+                              </w:rPr>
+                              <w:t xml:space="preserve">In this project, I use Tailwind </w:t>
+                            </w:r>
+                            <w:proofErr w:type="spellStart"/>
+                            <w:r>
+                              <w:rPr>
+                                <w:rFonts w:cstheme="minorHAnsi"/>
+                                <w:color w:val="000000" w:themeColor="text1"/>
+                                <w:sz w:val="24"/>
+                                <w:szCs w:val="24"/>
+                              </w:rPr>
+                              <w:t>css</w:t>
+                            </w:r>
+                            <w:proofErr w:type="spellEnd"/>
+                            <w:r>
+                              <w:rPr>
+                                <w:rFonts w:cstheme="minorHAnsi"/>
+                                <w:color w:val="000000" w:themeColor="text1"/>
+                                <w:sz w:val="24"/>
+                                <w:szCs w:val="24"/>
+                              </w:rPr>
+                              <w:t xml:space="preserve"> to c</w:t>
+                            </w:r>
+                            <w:r>
+                              <w:rPr>
+                                <w:rFonts w:cstheme="minorHAnsi"/>
+                                <w:color w:val="000000" w:themeColor="text1"/>
+                                <w:sz w:val="24"/>
+                                <w:szCs w:val="24"/>
+                              </w:rPr>
+                              <w:t>l</w:t>
+                            </w:r>
+                            <w:r>
+                              <w:rPr>
+                                <w:rFonts w:cstheme="minorHAnsi"/>
+                                <w:color w:val="000000" w:themeColor="text1"/>
+                                <w:sz w:val="24"/>
+                                <w:szCs w:val="24"/>
+                              </w:rPr>
+                              <w:t xml:space="preserve">one </w:t>
+                            </w:r>
+                            <w:proofErr w:type="spellStart"/>
+                            <w:r>
+                              <w:rPr>
+                                <w:rFonts w:cstheme="minorHAnsi"/>
+                                <w:color w:val="000000" w:themeColor="text1"/>
+                                <w:sz w:val="24"/>
+                                <w:szCs w:val="24"/>
+                              </w:rPr>
+                              <w:t>facebook</w:t>
+                            </w:r>
+                            <w:proofErr w:type="spellEnd"/>
+                            <w:r>
+                              <w:rPr>
+                                <w:rFonts w:cstheme="minorHAnsi"/>
+                                <w:color w:val="000000" w:themeColor="text1"/>
+                                <w:sz w:val="24"/>
+                                <w:szCs w:val="24"/>
+                              </w:rPr>
+                              <w:t xml:space="preserve"> homepage</w:t>
+                            </w:r>
+                            <w:r>
+                              <w:rPr>
+                                <w:rFonts w:cstheme="minorHAnsi"/>
+                                <w:color w:val="000000" w:themeColor="text1"/>
+                                <w:sz w:val="24"/>
+                                <w:szCs w:val="24"/>
+                              </w:rPr>
+                              <w:t>.</w:t>
+                            </w:r>
+                          </w:p>
+                          <w:p>
+                            <w:pPr>
+                              <w:spacing w:line="240" w:lineRule="auto"/>
+                              <w:jc w:val="both"/>
+                              <w:rPr>
+                                <w:rStyle w:val="Hyperlink"/>
+                                <w:rFonts w:cstheme="minorHAnsi"/>
+                              </w:rPr>
+                            </w:pPr>
+                            <w:hyperlink r:id="rId6" w:history="1">
+                              <w:r>
+                                <w:rPr>
+                                  <w:rStyle w:val="Hyperlink"/>
+                                  <w:rFonts w:cstheme="minorHAnsi"/>
+                                </w:rPr>
+                                <w:t>https://eclectic-frangollo-3299a1.netlify.app/</w:t>
+                              </w:r>
+                            </w:hyperlink>
+                          </w:p>
+                          <w:p>
+                            <w:pPr>
+                              <w:spacing w:line="240" w:lineRule="auto"/>
+                              <w:jc w:val="both"/>
+                              <w:rPr>
+                                <w:rFonts w:cstheme="minorHAnsi"/>
+                                <w:b/>
+                                <w:bCs/>
+                                <w:color w:val="000000" w:themeColor="text1"/>
+                                <w:sz w:val="28"/>
+                                <w:szCs w:val="28"/>
+                              </w:rPr>
+                            </w:pPr>
+                            <w:r>
+                              <w:rPr>
+                                <w:rFonts w:cstheme="minorHAnsi"/>
+                                <w:b/>
+                                <w:bCs/>
+                                <w:color w:val="000000" w:themeColor="text1"/>
+                                <w:sz w:val="28"/>
+                                <w:szCs w:val="28"/>
+                              </w:rPr>
+                              <w:t>3</w:t>
+                            </w:r>
+                            <w:r>
+                              <w:rPr>
+                                <w:rFonts w:cstheme="minorHAnsi"/>
+                                <w:b/>
+                                <w:bCs/>
+                                <w:color w:val="000000" w:themeColor="text1"/>
+                                <w:sz w:val="28"/>
+                                <w:szCs w:val="28"/>
+                              </w:rPr>
+                              <w:t xml:space="preserve">. </w:t>
+                            </w:r>
+                            <w:r>
+                              <w:rPr>
+                                <w:rFonts w:cstheme="minorHAnsi"/>
+                                <w:b/>
+                                <w:bCs/>
+                                <w:color w:val="000000" w:themeColor="text1"/>
+                                <w:sz w:val="28"/>
+                                <w:szCs w:val="28"/>
+                              </w:rPr>
+                              <w:t>Travel app</w:t>
+                            </w:r>
+                            <w:r>
+                              <w:rPr>
+                                <w:rFonts w:cstheme="minorHAnsi"/>
+                                <w:b/>
+                                <w:bCs/>
+                                <w:color w:val="000000" w:themeColor="text1"/>
+                                <w:sz w:val="28"/>
+                                <w:szCs w:val="28"/>
+                              </w:rPr>
+                              <w:t xml:space="preserve"> Clone</w:t>
+                            </w:r>
+                          </w:p>
+                          <w:p>
+                            <w:pPr>
+                              <w:spacing w:line="240" w:lineRule="auto"/>
+                              <w:jc w:val="both"/>
+                              <w:rPr>
+                                <w:rFonts w:cstheme="minorHAnsi"/>
+                                <w:color w:val="000000" w:themeColor="text1"/>
+                                <w:sz w:val="24"/>
+                                <w:szCs w:val="24"/>
+                              </w:rPr>
+                            </w:pPr>
+                            <w:r>
+                              <w:rPr>
+                                <w:rFonts w:cstheme="minorHAnsi"/>
+                                <w:color w:val="000000" w:themeColor="text1"/>
+                                <w:sz w:val="24"/>
+                                <w:szCs w:val="24"/>
+                              </w:rPr>
+                              <w:t xml:space="preserve">In this project, I use Tailwind </w:t>
+                            </w:r>
+                            <w:proofErr w:type="spellStart"/>
+                            <w:r>
+                              <w:rPr>
+                                <w:rFonts w:cstheme="minorHAnsi"/>
+                                <w:color w:val="000000" w:themeColor="text1"/>
+                                <w:sz w:val="24"/>
+                                <w:szCs w:val="24"/>
+                              </w:rPr>
+                              <w:t>css</w:t>
+                            </w:r>
+                            <w:proofErr w:type="spellEnd"/>
+                            <w:r>
+                              <w:rPr>
+                                <w:rFonts w:cstheme="minorHAnsi"/>
+                                <w:color w:val="000000" w:themeColor="text1"/>
+                                <w:sz w:val="24"/>
+                                <w:szCs w:val="24"/>
+                              </w:rPr>
+                              <w:t xml:space="preserve"> to c</w:t>
+                            </w:r>
+                            <w:r>
+                              <w:rPr>
+                                <w:rFonts w:cstheme="minorHAnsi"/>
+                                <w:color w:val="000000" w:themeColor="text1"/>
+                                <w:sz w:val="24"/>
+                                <w:szCs w:val="24"/>
+                              </w:rPr>
+                              <w:t>l</w:t>
+                            </w:r>
+                            <w:r>
+                              <w:rPr>
+                                <w:rFonts w:cstheme="minorHAnsi"/>
+                                <w:color w:val="000000" w:themeColor="text1"/>
+                                <w:sz w:val="24"/>
+                                <w:szCs w:val="24"/>
+                              </w:rPr>
+                              <w:t xml:space="preserve">one </w:t>
+                            </w:r>
+                            <w:r>
+                              <w:rPr>
+                                <w:rFonts w:cstheme="minorHAnsi"/>
+                                <w:color w:val="000000" w:themeColor="text1"/>
+                                <w:sz w:val="24"/>
+                                <w:szCs w:val="24"/>
+                              </w:rPr>
+                              <w:t>a travel application landing page</w:t>
+                            </w:r>
+                            <w:r>
+                              <w:rPr>
+                                <w:rFonts w:cstheme="minorHAnsi"/>
+                                <w:color w:val="000000" w:themeColor="text1"/>
+                                <w:sz w:val="24"/>
+                                <w:szCs w:val="24"/>
+                              </w:rPr>
+                              <w:t>.</w:t>
+                            </w:r>
+                          </w:p>
+                          <w:p>
+                            <w:pPr>
+                              <w:spacing w:line="240" w:lineRule="auto"/>
+                              <w:jc w:val="both"/>
+                              <w:rPr>
+                                <w:rFonts w:cstheme="minorHAnsi"/>
+                                <w:color w:val="000000" w:themeColor="text1"/>
+                                <w:sz w:val="24"/>
+                                <w:szCs w:val="24"/>
+                              </w:rPr>
+                            </w:pPr>
+                            <w:hyperlink r:id="rId7" w:history="1">
+                              <w:r>
+                                <w:rPr>
+                                  <w:rStyle w:val="Hyperlink"/>
+                                  <w:rFonts w:cstheme="minorHAnsi"/>
+                                  <w:sz w:val="24"/>
+                                  <w:szCs w:val="24"/>
+                                </w:rPr>
+                                <w:t>https://stellular-blancmange-e560c9.netlify.app/</w:t>
+                              </w:r>
+                            </w:hyperlink>
+                          </w:p>
+                          <w:p>
+                            <w:pPr>
+                              <w:spacing w:line="240" w:lineRule="auto"/>
+                              <w:jc w:val="both"/>
+                              <w:rPr>
+                                <w:rFonts w:cstheme="minorHAnsi"/>
+                                <w:b/>
+                                <w:bCs/>
+                                <w:color w:val="000000" w:themeColor="text1"/>
+                                <w:sz w:val="28"/>
+                                <w:szCs w:val="28"/>
+                              </w:rPr>
+                            </w:pPr>
+                            <w:r>
+                              <w:rPr>
+                                <w:rFonts w:cstheme="minorHAnsi"/>
+                                <w:b/>
+                                <w:bCs/>
+                                <w:color w:val="000000" w:themeColor="text1"/>
+                                <w:sz w:val="28"/>
+                                <w:szCs w:val="28"/>
+                              </w:rPr>
+                              <w:t>4</w:t>
+                            </w:r>
+                            <w:r>
+                              <w:rPr>
+                                <w:rFonts w:cstheme="minorHAnsi"/>
+                                <w:b/>
+                                <w:bCs/>
+                                <w:color w:val="000000" w:themeColor="text1"/>
+                                <w:sz w:val="28"/>
+                                <w:szCs w:val="28"/>
+                              </w:rPr>
+                              <w:t xml:space="preserve">. </w:t>
+                            </w:r>
+                            <w:r>
+                              <w:rPr>
+                                <w:rFonts w:cstheme="minorHAnsi"/>
+                                <w:b/>
+                                <w:bCs/>
+                                <w:color w:val="000000" w:themeColor="text1"/>
+                                <w:sz w:val="28"/>
+                                <w:szCs w:val="28"/>
+                              </w:rPr>
+                              <w:t>Academic Thesis/Project Information Registry</w:t>
+                            </w:r>
+                          </w:p>
+                          <w:p>
+                            <w:pPr>
+                              <w:spacing w:line="240" w:lineRule="auto"/>
+                              <w:jc w:val="both"/>
+                              <w:rPr>
+                                <w:rFonts w:cstheme="minorHAnsi"/>
+                                <w:color w:val="000000" w:themeColor="text1"/>
+                                <w:sz w:val="24"/>
+                                <w:szCs w:val="24"/>
+                              </w:rPr>
+                            </w:pPr>
+                            <w:r>
+                              <w:rPr>
+                                <w:rFonts w:cstheme="minorHAnsi"/>
+                                <w:color w:val="000000" w:themeColor="text1"/>
+                                <w:sz w:val="24"/>
+                                <w:szCs w:val="24"/>
+                              </w:rPr>
+                              <w:t xml:space="preserve">This project is mainly for a university to register their student's academic thesis/project information. In this project, I used HTML, CSS and JS for front-end design. On the backend, I used PHP and MySQL. I used </w:t>
+                            </w:r>
+                            <w:proofErr w:type="spellStart"/>
+                            <w:r>
+                              <w:rPr>
+                                <w:rFonts w:cstheme="minorHAnsi"/>
+                                <w:color w:val="000000" w:themeColor="text1"/>
+                                <w:sz w:val="24"/>
+                                <w:szCs w:val="24"/>
+                              </w:rPr>
+                              <w:t>JQuary</w:t>
+                            </w:r>
+                            <w:proofErr w:type="spellEnd"/>
+                            <w:r>
+                              <w:rPr>
+                                <w:rFonts w:cstheme="minorHAnsi"/>
+                                <w:color w:val="000000" w:themeColor="text1"/>
+                                <w:sz w:val="24"/>
+                                <w:szCs w:val="24"/>
+                              </w:rPr>
+                              <w:t xml:space="preserve"> for front-end functionality and </w:t>
+                            </w:r>
+                            <w:r>
+                              <w:rPr>
+                                <w:rFonts w:cstheme="minorHAnsi"/>
+                                <w:b/>
+                                <w:bCs/>
+                                <w:color w:val="000000" w:themeColor="text1"/>
+                                <w:sz w:val="24"/>
+                                <w:szCs w:val="24"/>
+                              </w:rPr>
+                              <w:t>'</w:t>
+                            </w:r>
+                            <w:proofErr w:type="spellStart"/>
+                            <w:r>
+                              <w:rPr>
+                                <w:rFonts w:cstheme="minorHAnsi"/>
+                                <w:b/>
+                                <w:bCs/>
+                                <w:color w:val="000000" w:themeColor="text1"/>
+                                <w:sz w:val="24"/>
+                                <w:szCs w:val="24"/>
+                              </w:rPr>
+                              <w:t>PhpSpreadsheet</w:t>
+                            </w:r>
+                            <w:proofErr w:type="spellEnd"/>
+                            <w:r>
+                              <w:rPr>
+                                <w:rFonts w:cstheme="minorHAnsi"/>
+                                <w:b/>
+                                <w:bCs/>
+                                <w:color w:val="000000" w:themeColor="text1"/>
+                                <w:sz w:val="24"/>
+                                <w:szCs w:val="24"/>
+                              </w:rPr>
+                              <w:t>'</w:t>
+                            </w:r>
+                            <w:r>
+                              <w:rPr>
+                                <w:rFonts w:cstheme="minorHAnsi"/>
+                                <w:color w:val="000000" w:themeColor="text1"/>
+                                <w:sz w:val="24"/>
+                                <w:szCs w:val="24"/>
+                              </w:rPr>
+                              <w:t xml:space="preserve"> for student data entry from Excel files.</w:t>
+                            </w:r>
+                          </w:p>
+                          <w:p>
+                            <w:pPr>
+                              <w:spacing w:line="240" w:lineRule="auto"/>
+                              <w:jc w:val="both"/>
+                              <w:rPr>
+                                <w:rFonts w:cstheme="minorHAnsi"/>
+                                <w:color w:val="000000" w:themeColor="text1"/>
+                                <w:sz w:val="24"/>
+                                <w:szCs w:val="24"/>
+                              </w:rPr>
+                            </w:pPr>
+                            <w:hyperlink r:id="rId8" w:history="1">
+                              <w:r>
+                                <w:rPr>
+                                  <w:rStyle w:val="Hyperlink"/>
+                                  <w:rFonts w:cstheme="minorHAnsi"/>
+                                  <w:sz w:val="24"/>
+                                  <w:szCs w:val="24"/>
+                                </w:rPr>
+                                <w:t>https://github.com/ashikcse045/thesis-project-information-registry</w:t>
+                              </w:r>
+                            </w:hyperlink>
+                          </w:p>
+                        </w:txbxContent>
+                      </wps:txbx>
+                      <wps:bodyPr rot="0" spcFirstLastPara="0" vertOverflow="overflow" horzOverflow="overflow" vert="horz" wrap="square" lIns="91440" tIns="45720" rIns="91440" bIns="45720" numCol="1" spcCol="0" rtlCol="0" fromWordArt="0" anchor="t" anchorCtr="0" forceAA="0" compatLnSpc="1">
+                        <a:prstTxWarp prst="textNoShape">
+                          <a:avLst/>
+                        </a:prstTxWarp>
+                        <a:noAutofit/>
+                      </wps:bodyPr>
+                    </wps:wsp>
+                  </a:graphicData>
+                </a:graphic>
+                <wp14:sizeRelH relativeFrom="margin">
+                  <wp14:pctWidth>0</wp14:pctWidth>
+                </wp14:sizeRelH>
+                <wp14:sizeRelV relativeFrom="margin">
+                  <wp14:pctHeight>0</wp14:pctHeight>
+                </wp14:sizeRelV>
+              </wp:anchor>
+            </w:drawing>
+          </mc:Choice>
+          <mc:Fallback>
+            <w:pict>
+              <v:shapetype w14:anchorId="31497AF8" id="_x0000_t202" coordsize="21600,21600" o:spt="202" path="m,l,21600r21600,l21600,xe">
+                <v:stroke joinstyle="miter"/>
+                <v:path gradientshapeok="t" o:connecttype="rect"/>
+              </v:shapetype>
+              <v:shape id="Text Box 6" o:spid="_x0000_s1026" type="#_x0000_t202" style="position:absolute;margin-left:172.8pt;margin-top:198pt;width:313.5pt;height:408.6pt;z-index:251681792;visibility:visible;mso-wrap-style:square;mso-width-percent:0;mso-height-percent:0;mso-wrap-distance-left:9pt;mso-wrap-distance-top:0;mso-wrap-distance-right:9pt;mso-wrap-distance-bottom:0;mso-position-horizontal:absolute;mso-position-horizontal-relative:text;mso-position-vertical:absolute;mso-position-vertical-relative:text;mso-width-percent:0;mso-height-percent:0;mso-width-relative:margin;mso-height-relative:margin;v-text-anchor:top" o:gfxdata="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" filled="f" stroked="f" strokeweight=".5pt">
+                <v:textbox>
+                  <w:txbxContent>
+                    <w:p>
+                      <w:pPr>
+                        <w:spacing w:line="240" w:lineRule="auto"/>
+                        <w:jc w:val="both"/>
+                        <w:rPr>
+                          <w:rFonts w:cstheme="minorHAnsi"/>
+                          <w:b/>
+                          <w:bCs/>
+                          <w:color w:val="000000" w:themeColor="text1"/>
+                          <w:sz w:val="28"/>
+                          <w:szCs w:val="28"/>
+                        </w:rPr>
+                      </w:pPr>
+                      <w:r>
+                        <w:rPr>
+                          <w:rFonts w:cstheme="minorHAnsi"/>
+                          <w:b/>
+                          <w:bCs/>
+                          <w:color w:val="000000" w:themeColor="text1"/>
+                          <w:sz w:val="28"/>
+                          <w:szCs w:val="28"/>
+                        </w:rPr>
+                        <w:t xml:space="preserve">1. </w:t>
+                      </w:r>
+                      <w:r>
+                        <w:rPr>
+                          <w:rFonts w:cstheme="minorHAnsi"/>
+                          <w:b/>
+                          <w:bCs/>
+                          <w:color w:val="000000" w:themeColor="text1"/>
+                          <w:sz w:val="28"/>
+                          <w:szCs w:val="28"/>
+                        </w:rPr>
+                        <w:t>React Calculator</w:t>
+                      </w:r>
+                    </w:p>
+                    <w:p>
+                      <w:pPr>
+                        <w:spacing w:line="240" w:lineRule="auto"/>
+                        <w:jc w:val="both"/>
+                        <w:rPr>
+                          <w:rFonts w:cstheme="minorHAnsi"/>
+                          <w:color w:val="000000" w:themeColor="text1"/>
+                          <w:sz w:val="24"/>
+                          <w:szCs w:val="24"/>
+                        </w:rPr>
+                      </w:pPr>
+                      <w:r>
+                        <w:rPr>
+                          <w:rFonts w:cstheme="minorHAnsi"/>
+                          <w:color w:val="000000" w:themeColor="text1"/>
+                          <w:sz w:val="24"/>
+                          <w:szCs w:val="24"/>
+                        </w:rPr>
+                        <w:t xml:space="preserve">In this project, I use React with </w:t>
+                      </w:r>
+                      <w:proofErr w:type="spellStart"/>
+                      <w:r>
+                        <w:rPr>
+                          <w:rFonts w:cstheme="minorHAnsi"/>
+                          <w:color w:val="000000" w:themeColor="text1"/>
+                          <w:sz w:val="24"/>
+                          <w:szCs w:val="24"/>
+                        </w:rPr>
+                        <w:t>Vite</w:t>
+                      </w:r>
+                      <w:proofErr w:type="spellEnd"/>
+                      <w:r>
+                        <w:rPr>
+                          <w:rFonts w:cstheme="minorHAnsi"/>
+                          <w:color w:val="000000" w:themeColor="text1"/>
+                          <w:sz w:val="24"/>
+                          <w:szCs w:val="24"/>
+                        </w:rPr>
+                        <w:t>. I use react functional components</w:t>
+                      </w:r>
+                      <w:r>
+                        <w:rPr>
+                          <w:rFonts w:cstheme="minorHAnsi"/>
+                          <w:color w:val="000000" w:themeColor="text1"/>
+                          <w:sz w:val="24"/>
+                          <w:szCs w:val="24"/>
+                        </w:rPr>
+                        <w:t xml:space="preserve"> and</w:t>
+                      </w:r>
+                      <w:r>
+                        <w:rPr>
+                          <w:rFonts w:cstheme="minorHAnsi"/>
+                          <w:color w:val="000000" w:themeColor="text1"/>
+                          <w:sz w:val="24"/>
+                          <w:szCs w:val="24"/>
+                        </w:rPr>
+                        <w:t xml:space="preserve"> manage state with the </w:t>
+                      </w:r>
+                      <w:proofErr w:type="spellStart"/>
+                      <w:r>
+                        <w:rPr>
+                          <w:rFonts w:cstheme="minorHAnsi"/>
+                          <w:color w:val="000000" w:themeColor="text1"/>
+                          <w:sz w:val="24"/>
+                          <w:szCs w:val="24"/>
+                        </w:rPr>
+                        <w:t>useReducer</w:t>
+                      </w:r>
+                      <w:proofErr w:type="spellEnd"/>
+                      <w:r>
+                        <w:rPr>
+                          <w:rFonts w:cstheme="minorHAnsi"/>
+                          <w:color w:val="000000" w:themeColor="text1"/>
+                          <w:sz w:val="24"/>
+                          <w:szCs w:val="24"/>
+                        </w:rPr>
+                        <w:t xml:space="preserve"> hook.</w:t>
+                      </w:r>
+                    </w:p>
+                    <w:p>
+                      <w:pPr>
+                        <w:spacing w:line="240" w:lineRule="auto"/>
+                        <w:jc w:val="both"/>
+                        <w:rPr>
+                          <w:rFonts w:cstheme="minorHAnsi"/>
+                          <w:color w:val="000000" w:themeColor="text1"/>
+                          <w:sz w:val="24"/>
+                          <w:szCs w:val="24"/>
+                        </w:rPr>
+                      </w:pPr>
+                      <w:hyperlink r:id="rId9" w:history="1">
+                        <w:r>
+                          <w:rPr>
+                            <w:rStyle w:val="Hyperlink"/>
+                            <w:rFonts w:cstheme="minorHAnsi"/>
+                            <w:sz w:val="24"/>
+                            <w:szCs w:val="24"/>
+                          </w:rPr>
+                          <w:t>https://roaring-halva-23ad9a.netlify.app/</w:t>
+                        </w:r>
+                      </w:hyperlink>
+                    </w:p>
+                    <w:p>
+                      <w:pPr>
+                        <w:spacing w:line="240" w:lineRule="auto"/>
+                        <w:jc w:val="both"/>
+                        <w:rPr>
+                          <w:rFonts w:cstheme="minorHAnsi"/>
+                          <w:b/>
+                          <w:bCs/>
+                          <w:color w:val="000000" w:themeColor="text1"/>
+                          <w:sz w:val="28"/>
+                          <w:szCs w:val="28"/>
+                        </w:rPr>
+                      </w:pPr>
+                      <w:r>
+                        <w:rPr>
+                          <w:rFonts w:cstheme="minorHAnsi"/>
+                          <w:b/>
+                          <w:bCs/>
+                          <w:color w:val="000000" w:themeColor="text1"/>
+                          <w:sz w:val="28"/>
+                          <w:szCs w:val="28"/>
+                        </w:rPr>
+                        <w:t>2. Facebook Clone</w:t>
+                      </w:r>
+                    </w:p>
+                    <w:p>
+                      <w:pPr>
+                        <w:spacing w:line="240" w:lineRule="auto"/>
+                        <w:jc w:val="both"/>
+                        <w:rPr>
+                          <w:rFonts w:cstheme="minorHAnsi"/>
+                          <w:color w:val="000000" w:themeColor="text1"/>
+                          <w:sz w:val="24"/>
+                          <w:szCs w:val="24"/>
+                        </w:rPr>
+                      </w:pPr>
+                      <w:r>
+                        <w:rPr>
+                          <w:rFonts w:cstheme="minorHAnsi"/>
+                          <w:color w:val="000000" w:themeColor="text1"/>
+                          <w:sz w:val="24"/>
+                          <w:szCs w:val="24"/>
+                        </w:rPr>
+                        <w:t xml:space="preserve">In this project, I use Tailwind </w:t>
+                      </w:r>
+                      <w:proofErr w:type="spellStart"/>
+                      <w:r>
+                        <w:rPr>
+                          <w:rFonts w:cstheme="minorHAnsi"/>
+                          <w:color w:val="000000" w:themeColor="text1"/>
+                          <w:sz w:val="24"/>
+                          <w:szCs w:val="24"/>
+                        </w:rPr>
+                        <w:t>css</w:t>
+                      </w:r>
+                      <w:proofErr w:type="spellEnd"/>
+                      <w:r>
+                        <w:rPr>
+                          <w:rFonts w:cstheme="minorHAnsi"/>
+                          <w:color w:val="000000" w:themeColor="text1"/>
+                          <w:sz w:val="24"/>
+                          <w:szCs w:val="24"/>
+                        </w:rPr>
+                        <w:t xml:space="preserve"> to c</w:t>
+                      </w:r>
+                      <w:r>
+                        <w:rPr>
+                          <w:rFonts w:cstheme="minorHAnsi"/>
+                          <w:color w:val="000000" w:themeColor="text1"/>
+                          <w:sz w:val="24"/>
+                          <w:szCs w:val="24"/>
+                        </w:rPr>
+                        <w:t>l</w:t>
+                      </w:r>
+                      <w:r>
+                        <w:rPr>
+                          <w:rFonts w:cstheme="minorHAnsi"/>
+                          <w:color w:val="000000" w:themeColor="text1"/>
+                          <w:sz w:val="24"/>
+                          <w:szCs w:val="24"/>
+                        </w:rPr>
+                        <w:t xml:space="preserve">one </w:t>
+                      </w:r>
+                      <w:proofErr w:type="spellStart"/>
+                      <w:r>
+                        <w:rPr>
+                          <w:rFonts w:cstheme="minorHAnsi"/>
+                          <w:color w:val="000000" w:themeColor="text1"/>
+                          <w:sz w:val="24"/>
+                          <w:szCs w:val="24"/>
+                        </w:rPr>
+                        <w:t>facebook</w:t>
+                      </w:r>
+                      <w:proofErr w:type="spellEnd"/>
+                      <w:r>
+                        <w:rPr>
+                          <w:rFonts w:cstheme="minorHAnsi"/>
+                          <w:color w:val="000000" w:themeColor="text1"/>
+                          <w:sz w:val="24"/>
+                          <w:szCs w:val="24"/>
+                        </w:rPr>
+                        <w:t xml:space="preserve"> homepage</w:t>
+                      </w:r>
+                      <w:r>
+                        <w:rPr>
+                          <w:rFonts w:cstheme="minorHAnsi"/>
+                          <w:color w:val="000000" w:themeColor="text1"/>
+                          <w:sz w:val="24"/>
+                          <w:szCs w:val="24"/>
+                        </w:rPr>
+                        <w:t>.</w:t>
+                      </w:r>
+                    </w:p>
+                    <w:p>
+                      <w:pPr>
+                        <w:spacing w:line="240" w:lineRule="auto"/>
+                        <w:jc w:val="both"/>
+                        <w:rPr>
+                          <w:rStyle w:val="Hyperlink"/>
+                          <w:rFonts w:cstheme="minorHAnsi"/>
+                        </w:rPr>
+                      </w:pPr>
+                      <w:hyperlink r:id="rId10" w:history="1">
+                        <w:r>
+                          <w:rPr>
+                            <w:rStyle w:val="Hyperlink"/>
+                            <w:rFonts w:cstheme="minorHAnsi"/>
+                          </w:rPr>
+                          <w:t>https://eclectic-frangollo-3299a1.netlify.app/</w:t>
+                        </w:r>
+                      </w:hyperlink>
+                    </w:p>
+                    <w:p>
+                      <w:pPr>
+                        <w:spacing w:line="240" w:lineRule="auto"/>
+                        <w:jc w:val="both"/>
+                        <w:rPr>
+                          <w:rFonts w:cstheme="minorHAnsi"/>
+                          <w:b/>
+                          <w:bCs/>
+                          <w:color w:val="000000" w:themeColor="text1"/>
+                          <w:sz w:val="28"/>
+                          <w:szCs w:val="28"/>
+                        </w:rPr>
+                      </w:pPr>
+                      <w:r>
+                        <w:rPr>
+                          <w:rFonts w:cstheme="minorHAnsi"/>
+                          <w:b/>
+                          <w:bCs/>
+                          <w:color w:val="000000" w:themeColor="text1"/>
+                          <w:sz w:val="28"/>
+                          <w:szCs w:val="28"/>
+                        </w:rPr>
+                        <w:t>3</w:t>
+                      </w:r>
+                      <w:r>
+                        <w:rPr>
+                          <w:rFonts w:cstheme="minorHAnsi"/>
+                          <w:b/>
+                          <w:bCs/>
+                          <w:color w:val="000000" w:themeColor="text1"/>
+                          <w:sz w:val="28"/>
+                          <w:szCs w:val="28"/>
+                        </w:rPr>
+                        <w:t xml:space="preserve">. </w:t>
+                      </w:r>
+                      <w:r>
+                        <w:rPr>
+                          <w:rFonts w:cstheme="minorHAnsi"/>
+                          <w:b/>
+                          <w:bCs/>
+                          <w:color w:val="000000" w:themeColor="text1"/>
+                          <w:sz w:val="28"/>
+                          <w:szCs w:val="28"/>
+                        </w:rPr>
+                        <w:t>Travel app</w:t>
+                      </w:r>
+                      <w:r>
+                        <w:rPr>
+                          <w:rFonts w:cstheme="minorHAnsi"/>
+                          <w:b/>
+                          <w:bCs/>
+                          <w:color w:val="000000" w:themeColor="text1"/>
+                          <w:sz w:val="28"/>
+                          <w:szCs w:val="28"/>
+                        </w:rPr>
+                        <w:t xml:space="preserve"> Clone</w:t>
+                      </w:r>
+                    </w:p>
+                    <w:p>
+                      <w:pPr>
+                        <w:spacing w:line="240" w:lineRule="auto"/>
+                        <w:jc w:val="both"/>
+                        <w:rPr>
+                          <w:rFonts w:cstheme="minorHAnsi"/>
+                          <w:color w:val="000000" w:themeColor="text1"/>
+                          <w:sz w:val="24"/>
+                          <w:szCs w:val="24"/>
+                        </w:rPr>
+                      </w:pPr>
+                      <w:r>
+                        <w:rPr>
+                          <w:rFonts w:cstheme="minorHAnsi"/>
+                          <w:color w:val="000000" w:themeColor="text1"/>
+                          <w:sz w:val="24"/>
+                          <w:szCs w:val="24"/>
+                        </w:rPr>
+                        <w:t xml:space="preserve">In this project, I use Tailwind </w:t>
+                      </w:r>
+                      <w:proofErr w:type="spellStart"/>
+                      <w:r>
+                        <w:rPr>
+                          <w:rFonts w:cstheme="minorHAnsi"/>
+                          <w:color w:val="000000" w:themeColor="text1"/>
+                          <w:sz w:val="24"/>
+                          <w:szCs w:val="24"/>
+                        </w:rPr>
+                        <w:t>css</w:t>
+                      </w:r>
+                      <w:proofErr w:type="spellEnd"/>
+                      <w:r>
+                        <w:rPr>
+                          <w:rFonts w:cstheme="minorHAnsi"/>
+                          <w:color w:val="000000" w:themeColor="text1"/>
+                          <w:sz w:val="24"/>
+                          <w:szCs w:val="24"/>
+                        </w:rPr>
+                        <w:t xml:space="preserve"> to c</w:t>
+                      </w:r>
+                      <w:r>
+                        <w:rPr>
+                          <w:rFonts w:cstheme="minorHAnsi"/>
+                          <w:color w:val="000000" w:themeColor="text1"/>
+                          <w:sz w:val="24"/>
+                          <w:szCs w:val="24"/>
+                        </w:rPr>
+                        <w:t>l</w:t>
+                      </w:r>
+                      <w:r>
+                        <w:rPr>
+                          <w:rFonts w:cstheme="minorHAnsi"/>
+                          <w:color w:val="000000" w:themeColor="text1"/>
+                          <w:sz w:val="24"/>
+                          <w:szCs w:val="24"/>
+                        </w:rPr>
+                        <w:t xml:space="preserve">one </w:t>
+                      </w:r>
+                      <w:r>
+                        <w:rPr>
+                          <w:rFonts w:cstheme="minorHAnsi"/>
+                          <w:color w:val="000000" w:themeColor="text1"/>
+                          <w:sz w:val="24"/>
+                          <w:szCs w:val="24"/>
+                        </w:rPr>
+                        <w:t>a travel application landing page</w:t>
+                      </w:r>
+                      <w:r>
+                        <w:rPr>
+                          <w:rFonts w:cstheme="minorHAnsi"/>
+                          <w:color w:val="000000" w:themeColor="text1"/>
+                          <w:sz w:val="24"/>
+                          <w:szCs w:val="24"/>
+                        </w:rPr>
+                        <w:t>.</w:t>
+                      </w:r>
+                    </w:p>
+                    <w:p>
+                      <w:pPr>
+                        <w:spacing w:line="240" w:lineRule="auto"/>
+                        <w:jc w:val="both"/>
+                        <w:rPr>
+                          <w:rFonts w:cstheme="minorHAnsi"/>
+                          <w:color w:val="000000" w:themeColor="text1"/>
+                          <w:sz w:val="24"/>
+                          <w:szCs w:val="24"/>
+                        </w:rPr>
+                      </w:pPr>
+                      <w:hyperlink r:id="rId11" w:history="1">
+                        <w:r>
+                          <w:rPr>
+                            <w:rStyle w:val="Hyperlink"/>
+                            <w:rFonts w:cstheme="minorHAnsi"/>
+                            <w:sz w:val="24"/>
+                            <w:szCs w:val="24"/>
+                          </w:rPr>
+                          <w:t>https://stellular-blancmange-e560c9.netlify.app/</w:t>
+                        </w:r>
+                      </w:hyperlink>
+                    </w:p>
+                    <w:p>
+                      <w:pPr>
+                        <w:spacing w:line="240" w:lineRule="auto"/>
+                        <w:jc w:val="both"/>
+                        <w:rPr>
+                          <w:rFonts w:cstheme="minorHAnsi"/>
+                          <w:b/>
+                          <w:bCs/>
+                          <w:color w:val="000000" w:themeColor="text1"/>
+                          <w:sz w:val="28"/>
+                          <w:szCs w:val="28"/>
+                        </w:rPr>
+                      </w:pPr>
+                      <w:r>
+                        <w:rPr>
+                          <w:rFonts w:cstheme="minorHAnsi"/>
+                          <w:b/>
+                          <w:bCs/>
+                          <w:color w:val="000000" w:themeColor="text1"/>
+                          <w:sz w:val="28"/>
+                          <w:szCs w:val="28"/>
+                        </w:rPr>
+                        <w:t>4</w:t>
+                      </w:r>
+                      <w:r>
+                        <w:rPr>
+                          <w:rFonts w:cstheme="minorHAnsi"/>
+                          <w:b/>
+                          <w:bCs/>
+                          <w:color w:val="000000" w:themeColor="text1"/>
+                          <w:sz w:val="28"/>
+                          <w:szCs w:val="28"/>
+                        </w:rPr>
+                        <w:t xml:space="preserve">. </w:t>
+                      </w:r>
+                      <w:r>
+                        <w:rPr>
+                          <w:rFonts w:cstheme="minorHAnsi"/>
+                          <w:b/>
+                          <w:bCs/>
+                          <w:color w:val="000000" w:themeColor="text1"/>
+                          <w:sz w:val="28"/>
+                          <w:szCs w:val="28"/>
+                        </w:rPr>
+                        <w:t>Academic Thesis/Project Information Registry</w:t>
+                      </w:r>
+                    </w:p>
+                    <w:p>
+                      <w:pPr>
+                        <w:spacing w:line="240" w:lineRule="auto"/>
+                        <w:jc w:val="both"/>
+                        <w:rPr>
+                          <w:rFonts w:cstheme="minorHAnsi"/>
+                          <w:color w:val="000000" w:themeColor="text1"/>
+                          <w:sz w:val="24"/>
+                          <w:szCs w:val="24"/>
+                        </w:rPr>
+                      </w:pPr>
+                      <w:r>
+                        <w:rPr>
+                          <w:rFonts w:cstheme="minorHAnsi"/>
+                          <w:color w:val="000000" w:themeColor="text1"/>
+                          <w:sz w:val="24"/>
+                          <w:szCs w:val="24"/>
+                        </w:rPr>
+                        <w:t xml:space="preserve">This project is mainly for a university to register their student's academic thesis/project information. In this project, I used HTML, CSS and JS for front-end design. On the backend, I used PHP and MySQL. I used </w:t>
+                      </w:r>
+                      <w:proofErr w:type="spellStart"/>
+                      <w:r>
+                        <w:rPr>
+                          <w:rFonts w:cstheme="minorHAnsi"/>
+                          <w:color w:val="000000" w:themeColor="text1"/>
+                          <w:sz w:val="24"/>
+                          <w:szCs w:val="24"/>
+                        </w:rPr>
+                        <w:t>JQuary</w:t>
+                      </w:r>
+                      <w:proofErr w:type="spellEnd"/>
+                      <w:r>
+                        <w:rPr>
+                          <w:rFonts w:cstheme="minorHAnsi"/>
+                          <w:color w:val="000000" w:themeColor="text1"/>
+                          <w:sz w:val="24"/>
+                          <w:szCs w:val="24"/>
+                        </w:rPr>
+                        <w:t xml:space="preserve"> for front-end functionality and </w:t>
+                      </w:r>
+                      <w:r>
+                        <w:rPr>
+                          <w:rFonts w:cstheme="minorHAnsi"/>
+                          <w:b/>
+                          <w:bCs/>
+                          <w:color w:val="000000" w:themeColor="text1"/>
+                          <w:sz w:val="24"/>
+                          <w:szCs w:val="24"/>
+                        </w:rPr>
+                        <w:t>'</w:t>
+                      </w:r>
+                      <w:proofErr w:type="spellStart"/>
+                      <w:r>
+                        <w:rPr>
+                          <w:rFonts w:cstheme="minorHAnsi"/>
+                          <w:b/>
+                          <w:bCs/>
+                          <w:color w:val="000000" w:themeColor="text1"/>
+                          <w:sz w:val="24"/>
+                          <w:szCs w:val="24"/>
+                        </w:rPr>
+                        <w:t>PhpSpreadsheet</w:t>
+                      </w:r>
+                      <w:proofErr w:type="spellEnd"/>
+                      <w:r>
+                        <w:rPr>
+                          <w:rFonts w:cstheme="minorHAnsi"/>
+                          <w:b/>
+                          <w:bCs/>
+                          <w:color w:val="000000" w:themeColor="text1"/>
+                          <w:sz w:val="24"/>
+                          <w:szCs w:val="24"/>
+                        </w:rPr>
+                        <w:t>'</w:t>
+                      </w:r>
+                      <w:r>
+                        <w:rPr>
+                          <w:rFonts w:cstheme="minorHAnsi"/>
+                          <w:color w:val="000000" w:themeColor="text1"/>
+                          <w:sz w:val="24"/>
+                          <w:szCs w:val="24"/>
+                        </w:rPr>
+                        <w:t xml:space="preserve"> for student data entry from Excel files.</w:t>
+                      </w:r>
+                    </w:p>
+                    <w:p>
+                      <w:pPr>
+                        <w:spacing w:line="240" w:lineRule="auto"/>
+                        <w:jc w:val="both"/>
+                        <w:rPr>
+                          <w:rFonts w:cstheme="minorHAnsi"/>
+                          <w:color w:val="000000" w:themeColor="text1"/>
+                          <w:sz w:val="24"/>
+                          <w:szCs w:val="24"/>
+                        </w:rPr>
+                      </w:pPr>
+                      <w:hyperlink r:id="rId12" w:history="1">
+                        <w:r>
+                          <w:rPr>
+                            <w:rStyle w:val="Hyperlink"/>
+                            <w:rFonts w:cstheme="minorHAnsi"/>
+                            <w:sz w:val="24"/>
+                            <w:szCs w:val="24"/>
+                          </w:rPr>
+                          <w:t>https://github.com/ashikcse045/thesis-project-information-registry</w:t>
+                        </w:r>
+                      </w:hyperlink>
+                    </w:p>
+                  </w:txbxContent>
+                </v:textbox>
+              </v:shape>
+            </w:pict>
+          </mc:Fallback>
+        </mc:AlternateContent>
+      </w:r>
+      <w:r>
+        <w:rPr>
+          <w:noProof/>
+        </w:rPr>
+        <mc:AlternateContent>
           <mc:Choice Requires="wpg">
             <w:drawing>
-              <wp:anchor distT="0" distB="0" distL="114300" distR="114300" simplePos="0" relativeHeight="251677696" behindDoc="0" locked="0" layoutInCell="1" allowOverlap="1" wp14:anchorId="05091E27" wp14:editId="5FBCF0B8">
+              <wp:anchor distT="0" distB="0" distL="114300" distR="114300" simplePos="0" relativeHeight="251675648" behindDoc="0" locked="0" layoutInCell="1" allowOverlap="1" wp14:anchorId="4D93389A" wp14:editId="4D73F812">
+                <wp:simplePos x="0" y="0"/>
+                <wp:positionH relativeFrom="column">
+                  <wp:posOffset>2203450</wp:posOffset>
+                </wp:positionH>
+                <wp:positionV relativeFrom="margin">
+                  <wp:posOffset>1943100</wp:posOffset>
+                </wp:positionV>
+                <wp:extent cx="3916680" cy="384810"/>
+                <wp:effectExtent l="0" t="0" r="26670" b="15240"/>
+                <wp:wrapNone/>
+                <wp:docPr id="28" name="Group 28"/>
+                <wp:cNvGraphicFramePr/>
+                <a:graphic xmlns:a="http://schemas.openxmlformats.org/drawingml/2006/main">
+                  <a:graphicData uri="http://schemas.microsoft.com/office/word/2010/wordprocessingGroup">
+                    <wpg:wgp>
+                      <wpg:cNvGrpSpPr/>
+                      <wpg:grpSpPr>
+                        <a:xfrm>
+                          <a:off x="0" y="0"/>
+                          <a:ext cx="3916680" cy="384810"/>
+                          <a:chOff x="0" y="0"/>
+                          <a:chExt cx="2424209" cy="384810"/>
+                        </a:xfrm>
+                      </wpg:grpSpPr>
+                      <wps:wsp>
+                        <wps:cNvPr id="29" name="Straight Connector 29"/>
+                        <wps:cNvCnPr/>
+                        <wps:spPr>
+                          <a:xfrm>
+                            <a:off x="33809" y="384810"/>
+                            <a:ext cx="2390400" cy="0"/>
+                          </a:xfrm>
+                          <a:prstGeom prst="line">
+                            <a:avLst/>
+                          </a:prstGeom>
+                          <a:ln w="28575">
+                            <a:solidFill>
+                              <a:schemeClr val="tx1"/>
+                            </a:solidFill>
+                          </a:ln>
+                        </wps:spPr>
+                        <wps:style>
+                          <a:lnRef idx="1">
+                            <a:schemeClr val="accent1"/>
+                          </a:lnRef>
+                          <a:fillRef idx="0">
+                            <a:schemeClr val="accent1"/>
+                          </a:fillRef>
+                          <a:effectRef idx="0">
+                            <a:schemeClr val="accent1"/>
+                          </a:effectRef>
+                          <a:fontRef idx="minor">
+                            <a:schemeClr val="tx1"/>
+                          </a:fontRef>
+                        </wps:style>
+                        <wps:bodyPr/>
+                      </wps:wsp>
+                      <wps:wsp>
+                        <wps:cNvPr id="30" name="Text Box 30"/>
+                        <wps:cNvSpPr txBox="1"/>
+                        <wps:spPr>
+                          <a:xfrm>
+                            <a:off x="0" y="0"/>
+                            <a:ext cx="2324100" cy="361050"/>
+                          </a:xfrm>
+                          <a:prstGeom prst="rect">
+                            <a:avLst/>
+                          </a:prstGeom>
+                          <a:noFill/>
+                          <a:ln w="6350">
+                            <a:noFill/>
+                          </a:ln>
+                        </wps:spPr>
+                        <wps:txbx>
+                          <w:txbxContent>
+                            <w:p>
+                              <w:pPr>
+                                <w:rPr>
+                                  <w:b/>
+                                  <w:bCs/>
+                                  <w:color w:val="000000" w:themeColor="text1"/>
+                                  <w:sz w:val="40"/>
+                                  <w:szCs w:val="40"/>
+                                </w:rPr>
+                              </w:pPr>
+                              <w:r>
+                                <w:rPr>
+                                  <w:b/>
+                                  <w:bCs/>
+                                  <w:i/>
+                                  <w:iCs/>
+                                  <w:color w:val="000000" w:themeColor="text1"/>
+                                  <w:sz w:val="40"/>
+                                  <w:szCs w:val="40"/>
+                                </w:rPr>
+                                <w:t>PROJECTS</w:t>
+                              </w:r>
+                            </w:p>
+                          </w:txbxContent>
+                        </wps:txbx>
+                        <wps:bodyPr rot="0" spcFirstLastPara="0" vertOverflow="overflow" horzOverflow="overflow" vert="horz" wrap="square" lIns="91440" tIns="45720" rIns="91440" bIns="45720" numCol="1" spcCol="0" rtlCol="0" fromWordArt="0" anchor="t" anchorCtr="0" forceAA="0" compatLnSpc="1">
+                          <a:prstTxWarp prst="textNoShape">
+                            <a:avLst/>
+                          </a:prstTxWarp>
+                          <a:noAutofit/>
+                        </wps:bodyPr>
+                      </wps:wsp>
+                    </wpg:wgp>
+                  </a:graphicData>
+                </a:graphic>
+                <wp14:sizeRelH relativeFrom="margin">
+                  <wp14:pctWidth>0</wp14:pctWidth>
+                </wp14:sizeRelH>
+                <wp14:sizeRelV relativeFrom="margin">
+                  <wp14:pctHeight>0</wp14:pctHeight>
+                </wp14:sizeRelV>
+              </wp:anchor>
+            </w:drawing>
+          </mc:Choice>
+          <mc:Fallback>
+            <w:pict>
+              <v:group w14:anchorId="4D93389A" id="Group 28" o:spid="_x0000_s1027" style="position:absolute;margin-left:173.5pt;margin-top:153pt;width:308.4pt;height:30.3pt;z-index:251675648;mso-position-vertical-relative:margin;mso-width-relative:margin;mso-height-relative:margin" coordsize="24242,3848" o:gfxdata="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">
+                <v:line id="Straight Connector 29" o:spid="_x0000_s1028" style="position:absolute;visibility:visible;mso-wrap-style:square" from="338,3848" to="24242,3848" o:connectortype="straight" o:gfxdata="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" strokecolor="black [3213]" strokeweight="2.25pt">
+                  <v:stroke joinstyle="miter"/>
+                </v:line>
+                <v:shape id="Text Box 30" o:spid="_x0000_s1029" type="#_x0000_t202" style="position:absolute;width:23241;height:3610;visibility:visible;mso-wrap-style:square;v-text-anchor:top" o:gfxdata="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" filled="f" stroked="f" strokeweight=".5pt">
+                  <v:textbox>
+                    <w:txbxContent>
+                      <w:p>
+                        <w:pPr>
+                          <w:rPr>
+                            <w:b/>
+                            <w:bCs/>
+                            <w:color w:val="000000" w:themeColor="text1"/>
+                            <w:sz w:val="40"/>
+                            <w:szCs w:val="40"/>
+                          </w:rPr>
+                        </w:pPr>
+                        <w:r>
+                          <w:rPr>
+                            <w:b/>
+                            <w:bCs/>
+                            <w:i/>
+                            <w:iCs/>
+                            <w:color w:val="000000" w:themeColor="text1"/>
+                            <w:sz w:val="40"/>
+                            <w:szCs w:val="40"/>
+                          </w:rPr>
+                          <w:t>PROJECTS</w:t>
+                        </w:r>
+                      </w:p>
+                    </w:txbxContent>
+                  </v:textbox>
+                </v:shape>
+                <w10:wrap anchory="margin"/>
+              </v:group>
+            </w:pict>
+          </mc:Fallback>
+        </mc:AlternateContent>
+      </w:r>
+      <w:r>
+        <w:rPr>
+          <w:noProof/>
+        </w:rPr>
+        <mc:AlternateContent>
+          <mc:Choice Requires="wpg">
+            <w:drawing>
+              <wp:anchor distT="0" distB="0" distL="114300" distR="114300" simplePos="0" relativeHeight="251677696" behindDoc="0" locked="0" layoutInCell="1" allowOverlap="1" wp14:anchorId="05091E27" wp14:editId="341937BC">
                 <wp:simplePos x="0" y="0"/>
                 <wp:positionH relativeFrom="column">
                   <wp:posOffset>2200910</wp:posOffset>
@@ -132,15 +1541,11 @@
           </mc:Choice>
           <mc:Fallback>
             <w:pict>
-              <v:group w14:anchorId="05091E27" id="Group 32" o:spid="_x0000_s1026" style="position:absolute;margin-left:173.3pt;margin-top:621pt;width:308.4pt;height:30.3pt;z-index:251677696;mso-position-vertical-relative:margin;mso-width-relative:margin;mso-height-relative:margin" coordsize="24242,3848" o:gfxdata="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">
-                <v:line id="Straight Connector 33" o:spid="_x0000_s1027" style="position:absolute;visibility:visible;mso-wrap-style:square" from="338,3848" to="24242,3848" o:connectortype="straight" o:gfxdata="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" strokecolor="black [3213]" strokeweight="2.25pt">
+              <v:group w14:anchorId="05091E27" id="Group 32" o:spid="_x0000_s1030" style="position:absolute;margin-left:173.3pt;margin-top:621pt;width:308.4pt;height:30.3pt;z-index:251677696;mso-position-vertical-relative:margin;mso-width-relative:margin;mso-height-relative:margin" coordsize="24242,3848" o:gfxdata="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">
+                <v:line id="Straight Connector 33" o:spid="_x0000_s1031" style="position:absolute;visibility:visible;mso-wrap-style:square" from="338,3848" to="24242,3848" o:connectortype="straight" o:gfxdata="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" strokecolor="black [3213]" strokeweight="2.25pt">
                   <v:stroke joinstyle="miter"/>
                 </v:line>
-                <v:shapetype id="_x0000_t202" coordsize="21600,21600" o:spt="202" path="m,l,21600r21600,l21600,xe">
-                  <v:stroke joinstyle="miter"/>
-                  <v:path gradientshapeok="t" o:connecttype="rect"/>
-                </v:shapetype>
-                <v:shape id="Text Box 34" o:spid="_x0000_s1028" type="#_x0000_t202" style="position:absolute;width:23241;height:3610;visibility:visible;mso-wrap-style:square;v-text-anchor:top" o:gfxdata="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" filled="f" stroked="f" strokeweight=".5pt">
+                <v:shape id="Text Box 34" o:spid="_x0000_s1032" type="#_x0000_t202" style="position:absolute;width:23241;height:3610;visibility:visible;mso-wrap-style:square;v-text-anchor:top" o:gfxdata="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" filled="f" stroked="f" strokeweight=".5pt">
                   <v:textbox>
                     <w:txbxContent>
                       <w:p>
@@ -182,7 +1587,7 @@
         <mc:AlternateContent>
           <mc:Choice Requires="wps">
             <w:drawing>
-              <wp:anchor distT="0" distB="0" distL="114300" distR="114300" simplePos="0" relativeHeight="251683840" behindDoc="0" locked="0" layoutInCell="1" allowOverlap="1" wp14:anchorId="152EA81B" wp14:editId="386D9A15">
+              <wp:anchor distT="0" distB="0" distL="114300" distR="114300" simplePos="0" relativeHeight="251683840" behindDoc="0" locked="0" layoutInCell="1" allowOverlap="1" wp14:anchorId="152EA81B" wp14:editId="467BE5C9">
                 <wp:simplePos x="0" y="0"/>
                 <wp:positionH relativeFrom="column">
                   <wp:posOffset>2255520</wp:posOffset>
@@ -258,7 +1663,18 @@
                                 <w:sz w:val="28"/>
                                 <w:szCs w:val="28"/>
                               </w:rPr>
-                              <w:t xml:space="preserve">sc. In </w:t>
+                              <w:t>S</w:t>
+                            </w:r>
+                            <w:r>
+                              <w:rPr>
+                                <w:rFonts w:cstheme="minorHAnsi"/>
+                                <w:b/>
+                                <w:bCs/>
+                                <w:color w:val="000000" w:themeColor="text1"/>
+                                <w:sz w:val="28"/>
+                                <w:szCs w:val="28"/>
+                              </w:rPr>
+                              <w:t xml:space="preserve">c. In </w:t>
                             </w:r>
                             <w:r>
                               <w:rPr>
@@ -283,23 +1699,54 @@
                                 <w:szCs w:val="24"/>
                               </w:rPr>
                             </w:pPr>
-                            <w:r>
-                              <w:rPr>
-                                <w:rFonts w:cstheme="minorHAnsi"/>
-                                <w:color w:val="000000" w:themeColor="text1"/>
-                                <w:sz w:val="24"/>
-                                <w:szCs w:val="24"/>
-                              </w:rPr>
-                              <w:t>Varendra University</w:t>
-                            </w:r>
-                            <w:r>
-                              <w:rPr>
-                                <w:rFonts w:cstheme="minorHAnsi"/>
-                                <w:color w:val="000000" w:themeColor="text1"/>
-                                <w:sz w:val="24"/>
-                                <w:szCs w:val="24"/>
-                              </w:rPr>
-                              <w:t>, Rajshahi, Bangladesh</w:t>
+                            <w:proofErr w:type="spellStart"/>
+                            <w:r>
+                              <w:rPr>
+                                <w:rFonts w:cstheme="minorHAnsi"/>
+                                <w:color w:val="000000" w:themeColor="text1"/>
+                                <w:sz w:val="24"/>
+                                <w:szCs w:val="24"/>
+                              </w:rPr>
+                              <w:t>Varendra</w:t>
+                            </w:r>
+                            <w:proofErr w:type="spellEnd"/>
+                            <w:r>
+                              <w:rPr>
+                                <w:rFonts w:cstheme="minorHAnsi"/>
+                                <w:color w:val="000000" w:themeColor="text1"/>
+                                <w:sz w:val="24"/>
+                                <w:szCs w:val="24"/>
+                              </w:rPr>
+                              <w:t xml:space="preserve"> University</w:t>
+                            </w:r>
+                            <w:r>
+                              <w:rPr>
+                                <w:rFonts w:cstheme="minorHAnsi"/>
+                                <w:color w:val="000000" w:themeColor="text1"/>
+                                <w:sz w:val="24"/>
+                                <w:szCs w:val="24"/>
+                              </w:rPr>
+                              <w:t xml:space="preserve">, </w:t>
+                            </w:r>
+                            <w:proofErr w:type="spellStart"/>
+                            <w:r>
+                              <w:rPr>
+                                <w:rFonts w:cstheme="minorHAnsi"/>
+                                <w:color w:val="000000" w:themeColor="text1"/>
+                                <w:sz w:val="24"/>
+                                <w:szCs w:val="24"/>
+                              </w:rPr>
+                              <w:t>Rajshahi</w:t>
+                            </w:r>
+                            <w:proofErr w:type="spellEnd"/>
+                            <w:r>
+                              <w:rPr>
+                                <w:rFonts w:cstheme="minorHAnsi"/>
+                                <w:color w:val="000000" w:themeColor="text1"/>
+                                <w:sz w:val="24"/>
+                                <w:szCs w:val="24"/>
+                              </w:rPr>
+                              <w:t>, Bangladesh</w:t>
                             </w:r>
                           </w:p>
                           <w:p>
@@ -381,7 +1828,7 @@
           </mc:Choice>
           <mc:Fallback>
             <w:pict>
-              <v:shape w14:anchorId="152EA81B" id="Text Box 7" o:spid="_x0000_s1029" type="#_x0000_t202" style="position:absolute;margin-left:177.6pt;margin-top:662.4pt;width:313.5pt;height:84.6pt;z-index:251683840;visibility:visible;mso-wrap-style:square;mso-width-percent:0;mso-height-percent:0;mso-wrap-distance-left:9pt;mso-wrap-distance-top:0;mso-wrap-distance-right:9pt;mso-wrap-distance-bottom:0;mso-position-horizontal:absolute;mso-position-horizontal-relative:text;mso-position-vertical:absolute;mso-position-vertical-relative:text;mso-width-percent:0;mso-height-percent:0;mso-width-relative:margin;mso-height-relative:margin;v-text-anchor:top" o:gfxdata="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" filled="f" stroked="f" strokeweight=".5pt">
+              <v:shape w14:anchorId="152EA81B" id="Text Box 7" o:spid="_x0000_s1033" type="#_x0000_t202" style="position:absolute;margin-left:177.6pt;margin-top:662.4pt;width:313.5pt;height:84.6pt;z-index:251683840;visibility:visible;mso-wrap-style:square;mso-width-percent:0;mso-height-percent:0;mso-wrap-distance-left:9pt;mso-wrap-distance-top:0;mso-wrap-distance-right:9pt;mso-wrap-distance-bottom:0;mso-position-horizontal:absolute;mso-position-horizontal-relative:text;mso-position-vertical:absolute;mso-position-vertical-relative:text;mso-width-percent:0;mso-height-percent:0;mso-width-relative:margin;mso-height-relative:margin;v-text-anchor:top" o:gfxdata="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" filled="f" stroked="f" strokeweight=".5pt">
                 <v:textbox>
                   <w:txbxContent>
                     <w:p>
@@ -428,7 +1875,18 @@
                           <w:sz w:val="28"/>
                           <w:szCs w:val="28"/>
                         </w:rPr>
-                        <w:t xml:space="preserve">sc. In </w:t>
+                        <w:t>S</w:t>
+                      </w:r>
+                      <w:r>
+                        <w:rPr>
+                          <w:rFonts w:cstheme="minorHAnsi"/>
+                          <w:b/>
+                          <w:bCs/>
+                          <w:color w:val="000000" w:themeColor="text1"/>
+                          <w:sz w:val="28"/>
+                          <w:szCs w:val="28"/>
+                        </w:rPr>
+                        <w:t xml:space="preserve">c. In </w:t>
                       </w:r>
                       <w:r>
                         <w:rPr>
@@ -453,23 +1911,54 @@
                           <w:szCs w:val="24"/>
                         </w:rPr>
                       </w:pPr>
-                      <w:r>
-                        <w:rPr>
-                          <w:rFonts w:cstheme="minorHAnsi"/>
-                          <w:color w:val="000000" w:themeColor="text1"/>
-                          <w:sz w:val="24"/>
-                          <w:szCs w:val="24"/>
-                        </w:rPr>
-                        <w:t>Varendra University</w:t>
-                      </w:r>
-                      <w:r>
-                        <w:rPr>
-                          <w:rFonts w:cstheme="minorHAnsi"/>
-                          <w:color w:val="000000" w:themeColor="text1"/>
-                          <w:sz w:val="24"/>
-                          <w:szCs w:val="24"/>
-                        </w:rPr>
-                        <w:t>, Rajshahi, Bangladesh</w:t>
+                      <w:proofErr w:type="spellStart"/>
+                      <w:r>
+                        <w:rPr>
+                          <w:rFonts w:cstheme="minorHAnsi"/>
+                          <w:color w:val="000000" w:themeColor="text1"/>
+                          <w:sz w:val="24"/>
+                          <w:szCs w:val="24"/>
+                        </w:rPr>
+                        <w:t>Varendra</w:t>
+                      </w:r>
+                      <w:proofErr w:type="spellEnd"/>
+                      <w:r>
+                        <w:rPr>
+                          <w:rFonts w:cstheme="minorHAnsi"/>
+                          <w:color w:val="000000" w:themeColor="text1"/>
+                          <w:sz w:val="24"/>
+                          <w:szCs w:val="24"/>
+                        </w:rPr>
+                        <w:t xml:space="preserve"> University</w:t>
+                      </w:r>
+                      <w:r>
+                        <w:rPr>
+                          <w:rFonts w:cstheme="minorHAnsi"/>
+                          <w:color w:val="000000" w:themeColor="text1"/>
+                          <w:sz w:val="24"/>
+                          <w:szCs w:val="24"/>
+                        </w:rPr>
+                        <w:t xml:space="preserve">, </w:t>
+                      </w:r>
+                      <w:proofErr w:type="spellStart"/>
+                      <w:r>
+                        <w:rPr>
+                          <w:rFonts w:cstheme="minorHAnsi"/>
+                          <w:color w:val="000000" w:themeColor="text1"/>
+                          <w:sz w:val="24"/>
+                          <w:szCs w:val="24"/>
+                        </w:rPr>
+                        <w:t>Rajshahi</w:t>
+                      </w:r>
+                      <w:proofErr w:type="spellEnd"/>
+                      <w:r>
+                        <w:rPr>
+                          <w:rFonts w:cstheme="minorHAnsi"/>
+                          <w:color w:val="000000" w:themeColor="text1"/>
+                          <w:sz w:val="24"/>
+                          <w:szCs w:val="24"/>
+                        </w:rPr>
+                        <w:t>, Bangladesh</w:t>
                       </w:r>
                     </w:p>
                     <w:p>
@@ -543,652 +2032,7 @@
         <mc:AlternateContent>
           <mc:Choice Requires="wps">
             <w:drawing>
-              <wp:anchor distT="0" distB="0" distL="114300" distR="114300" simplePos="0" relativeHeight="251681792" behindDoc="0" locked="0" layoutInCell="1" allowOverlap="1" wp14:anchorId="31497AF8" wp14:editId="36AFB1EA">
-                <wp:simplePos x="0" y="0"/>
-                <wp:positionH relativeFrom="column">
-                  <wp:posOffset>2194560</wp:posOffset>
-                </wp:positionH>
-                <wp:positionV relativeFrom="paragraph">
-                  <wp:posOffset>3032760</wp:posOffset>
-                </wp:positionV>
-                <wp:extent cx="3981450" cy="4549140"/>
-                <wp:effectExtent l="0" t="0" r="0" b="3810"/>
-                <wp:wrapNone/>
-                <wp:docPr id="6" name="Text Box 6"/>
-                <wp:cNvGraphicFramePr/>
-                <a:graphic xmlns:a="http://schemas.openxmlformats.org/drawingml/2006/main">
-                  <a:graphicData uri="http://schemas.microsoft.com/office/word/2010/wordprocessingShape">
-                    <wps:wsp>
-                      <wps:cNvSpPr txBox="1"/>
-                      <wps:spPr>
-                        <a:xfrm>
-                          <a:off x="0" y="0"/>
-                          <a:ext cx="3981450" cy="4549140"/>
-                        </a:xfrm>
-                        <a:prstGeom prst="rect">
-                          <a:avLst/>
-                        </a:prstGeom>
-                        <a:noFill/>
-                        <a:ln w="6350">
-                          <a:noFill/>
-                        </a:ln>
-                      </wps:spPr>
-                      <wps:txbx>
-                        <w:txbxContent>
-                          <w:p>
-                            <w:pPr>
-                              <w:spacing w:line="240" w:lineRule="auto"/>
-                              <w:jc w:val="both"/>
-                              <w:rPr>
-                                <w:rFonts w:cstheme="minorHAnsi"/>
-                                <w:b/>
-                                <w:bCs/>
-                                <w:color w:val="000000" w:themeColor="text1"/>
-                                <w:sz w:val="28"/>
-                                <w:szCs w:val="28"/>
-                              </w:rPr>
-                            </w:pPr>
-                            <w:r>
-                              <w:rPr>
-                                <w:rFonts w:cstheme="minorHAnsi"/>
-                                <w:b/>
-                                <w:bCs/>
-                                <w:color w:val="000000" w:themeColor="text1"/>
-                                <w:sz w:val="28"/>
-                                <w:szCs w:val="28"/>
-                              </w:rPr>
-                              <w:t xml:space="preserve">1. </w:t>
-                            </w:r>
-                            <w:r>
-                              <w:rPr>
-                                <w:rFonts w:cstheme="minorHAnsi"/>
-                                <w:b/>
-                                <w:bCs/>
-                                <w:color w:val="000000" w:themeColor="text1"/>
-                                <w:sz w:val="28"/>
-                                <w:szCs w:val="28"/>
-                              </w:rPr>
-                              <w:t>React Calculator</w:t>
-                            </w:r>
-                          </w:p>
-                          <w:p>
-                            <w:pPr>
-                              <w:spacing w:line="240" w:lineRule="auto"/>
-                              <w:jc w:val="both"/>
-                              <w:rPr>
-                                <w:rFonts w:cstheme="minorHAnsi"/>
-                                <w:color w:val="000000" w:themeColor="text1"/>
-                                <w:sz w:val="24"/>
-                                <w:szCs w:val="24"/>
-                              </w:rPr>
-                            </w:pPr>
-                            <w:r>
-                              <w:rPr>
-                                <w:rFonts w:cstheme="minorHAnsi"/>
-                                <w:color w:val="000000" w:themeColor="text1"/>
-                                <w:sz w:val="24"/>
-                                <w:szCs w:val="24"/>
-                              </w:rPr>
-                              <w:t>In this project, I use React with Vite. I use react functional components. I manage state with the useReducer hook.</w:t>
-                            </w:r>
-                          </w:p>
-                          <w:p>
-                            <w:pPr>
-                              <w:spacing w:line="240" w:lineRule="auto"/>
-                              <w:jc w:val="both"/>
-                              <w:rPr>
-                                <w:rFonts w:cstheme="minorHAnsi"/>
-                                <w:color w:val="000000" w:themeColor="text1"/>
-                                <w:sz w:val="24"/>
-                                <w:szCs w:val="24"/>
-                              </w:rPr>
-                            </w:pPr>
-                            <w:hyperlink r:id="rId5" w:history="1">
-                              <w:r>
-                                <w:rPr>
-                                  <w:rStyle w:val="Hyperlink"/>
-                                  <w:rFonts w:cstheme="minorHAnsi"/>
-                                  <w:sz w:val="24"/>
-                                  <w:szCs w:val="24"/>
-                                </w:rPr>
-                                <w:t>https://roaring-halva-23ad9a.netlify.app/</w:t>
-                              </w:r>
-                            </w:hyperlink>
-                          </w:p>
-                          <w:p>
-                            <w:pPr>
-                              <w:spacing w:line="240" w:lineRule="auto"/>
-                              <w:jc w:val="both"/>
-                              <w:rPr>
-                                <w:rFonts w:cstheme="minorHAnsi"/>
-                                <w:color w:val="000000" w:themeColor="text1"/>
-                                <w:sz w:val="24"/>
-                                <w:szCs w:val="24"/>
-                              </w:rPr>
-                            </w:pPr>
-                          </w:p>
-                          <w:p>
-                            <w:pPr>
-                              <w:spacing w:line="240" w:lineRule="auto"/>
-                              <w:jc w:val="both"/>
-                              <w:rPr>
-                                <w:rFonts w:cstheme="minorHAnsi"/>
-                                <w:b/>
-                                <w:bCs/>
-                                <w:color w:val="000000" w:themeColor="text1"/>
-                                <w:sz w:val="28"/>
-                                <w:szCs w:val="28"/>
-                              </w:rPr>
-                            </w:pPr>
-                            <w:r>
-                              <w:rPr>
-                                <w:rFonts w:cstheme="minorHAnsi"/>
-                                <w:b/>
-                                <w:bCs/>
-                                <w:color w:val="000000" w:themeColor="text1"/>
-                                <w:sz w:val="28"/>
-                                <w:szCs w:val="28"/>
-                              </w:rPr>
-                              <w:t>2. Facebook Clone</w:t>
-                            </w:r>
-                          </w:p>
-                          <w:p>
-                            <w:pPr>
-                              <w:spacing w:line="240" w:lineRule="auto"/>
-                              <w:jc w:val="both"/>
-                              <w:rPr>
-                                <w:rFonts w:cstheme="minorHAnsi"/>
-                                <w:color w:val="000000" w:themeColor="text1"/>
-                                <w:sz w:val="24"/>
-                                <w:szCs w:val="24"/>
-                              </w:rPr>
-                            </w:pPr>
-                            <w:r>
-                              <w:rPr>
-                                <w:rFonts w:cstheme="minorHAnsi"/>
-                                <w:color w:val="000000" w:themeColor="text1"/>
-                                <w:sz w:val="24"/>
-                                <w:szCs w:val="24"/>
-                              </w:rPr>
-                              <w:t>In this project, I use Tailwind css to cone facebook homepage</w:t>
-                            </w:r>
-                            <w:r>
-                              <w:rPr>
-                                <w:rFonts w:cstheme="minorHAnsi"/>
-                                <w:color w:val="000000" w:themeColor="text1"/>
-                                <w:sz w:val="24"/>
-                                <w:szCs w:val="24"/>
-                              </w:rPr>
-                              <w:t>.</w:t>
-                            </w:r>
-                          </w:p>
-                          <w:p>
-                            <w:pPr>
-                              <w:spacing w:line="240" w:lineRule="auto"/>
-                              <w:jc w:val="both"/>
-                              <w:rPr>
-                                <w:rFonts w:cstheme="minorHAnsi"/>
-                                <w:color w:val="000000" w:themeColor="text1"/>
-                              </w:rPr>
-                            </w:pPr>
-                            <w:hyperlink r:id="rId6" w:history="1">
-                              <w:r>
-                                <w:rPr>
-                                  <w:rStyle w:val="Hyperlink"/>
-                                  <w:rFonts w:cstheme="minorHAnsi"/>
-                                </w:rPr>
-                                <w:t>https://eclectic-frangollo-3299a1.netlify.app/</w:t>
-                              </w:r>
-                            </w:hyperlink>
-                          </w:p>
-                          <w:p>
-                            <w:pPr>
-                              <w:spacing w:line="240" w:lineRule="auto"/>
-                              <w:jc w:val="both"/>
-                              <w:rPr>
-                                <w:rFonts w:cstheme="minorHAnsi"/>
-                                <w:color w:val="000000" w:themeColor="text1"/>
-                              </w:rPr>
-                            </w:pPr>
-                          </w:p>
-                          <w:p>
-                            <w:pPr>
-                              <w:spacing w:line="240" w:lineRule="auto"/>
-                              <w:jc w:val="both"/>
-                              <w:rPr>
-                                <w:rFonts w:cstheme="minorHAnsi"/>
-                                <w:b/>
-                                <w:bCs/>
-                                <w:color w:val="000000" w:themeColor="text1"/>
-                                <w:sz w:val="28"/>
-                                <w:szCs w:val="28"/>
-                              </w:rPr>
-                            </w:pPr>
-                            <w:r>
-                              <w:rPr>
-                                <w:rFonts w:cstheme="minorHAnsi"/>
-                                <w:b/>
-                                <w:bCs/>
-                                <w:color w:val="000000" w:themeColor="text1"/>
-                                <w:sz w:val="28"/>
-                                <w:szCs w:val="28"/>
-                              </w:rPr>
-                              <w:t>3</w:t>
-                            </w:r>
-                            <w:r>
-                              <w:rPr>
-                                <w:rFonts w:cstheme="minorHAnsi"/>
-                                <w:b/>
-                                <w:bCs/>
-                                <w:color w:val="000000" w:themeColor="text1"/>
-                                <w:sz w:val="28"/>
-                                <w:szCs w:val="28"/>
-                              </w:rPr>
-                              <w:t xml:space="preserve">. </w:t>
-                            </w:r>
-                            <w:r>
-                              <w:rPr>
-                                <w:rFonts w:cstheme="minorHAnsi"/>
-                                <w:b/>
-                                <w:bCs/>
-                                <w:color w:val="000000" w:themeColor="text1"/>
-                                <w:sz w:val="28"/>
-                                <w:szCs w:val="28"/>
-                              </w:rPr>
-                              <w:t>Academic Thesis/Project Information Registry</w:t>
-                            </w:r>
-                          </w:p>
-                          <w:p>
-                            <w:pPr>
-                              <w:spacing w:line="240" w:lineRule="auto"/>
-                              <w:jc w:val="both"/>
-                              <w:rPr>
-                                <w:rFonts w:cstheme="minorHAnsi"/>
-                                <w:color w:val="000000" w:themeColor="text1"/>
-                                <w:sz w:val="24"/>
-                                <w:szCs w:val="24"/>
-                              </w:rPr>
-                            </w:pPr>
-                            <w:r>
-                              <w:rPr>
-                                <w:rFonts w:cstheme="minorHAnsi"/>
-                                <w:color w:val="000000" w:themeColor="text1"/>
-                                <w:sz w:val="24"/>
-                                <w:szCs w:val="24"/>
-                              </w:rPr>
-                              <w:t xml:space="preserve">This project is mainly for a university to register their student's academic thesis/project information. In this project, I used HTML, CSS and JS for front-end design. On the backend, I used PHP and MySQL. I used JQuary for front-end functionality and </w:t>
-                            </w:r>
-                            <w:r>
-                              <w:rPr>
-                                <w:rFonts w:cstheme="minorHAnsi"/>
-                                <w:b/>
-                                <w:bCs/>
-                                <w:color w:val="000000" w:themeColor="text1"/>
-                                <w:sz w:val="24"/>
-                                <w:szCs w:val="24"/>
-                              </w:rPr>
-                              <w:t>'PhpSpreadsheet'</w:t>
-                            </w:r>
-                            <w:r>
-                              <w:rPr>
-                                <w:rFonts w:cstheme="minorHAnsi"/>
-                                <w:color w:val="000000" w:themeColor="text1"/>
-                                <w:sz w:val="24"/>
-                                <w:szCs w:val="24"/>
-                              </w:rPr>
-                              <w:t xml:space="preserve"> for student data entry from Excel files.</w:t>
-                            </w:r>
-                          </w:p>
-                          <w:p>
-                            <w:pPr>
-                              <w:spacing w:line="240" w:lineRule="auto"/>
-                              <w:jc w:val="both"/>
-                              <w:rPr>
-                                <w:rFonts w:cstheme="minorHAnsi"/>
-                                <w:color w:val="000000" w:themeColor="text1"/>
-                                <w:sz w:val="24"/>
-                                <w:szCs w:val="24"/>
-                              </w:rPr>
-                            </w:pPr>
-                            <w:hyperlink r:id="rId7" w:history="1">
-                              <w:r>
-                                <w:rPr>
-                                  <w:rStyle w:val="Hyperlink"/>
-                                  <w:rFonts w:cstheme="minorHAnsi"/>
-                                  <w:sz w:val="24"/>
-                                  <w:szCs w:val="24"/>
-                                </w:rPr>
-                                <w:t>https://github.com/ashikcse045/thesis-project-information-registry</w:t>
-                              </w:r>
-                            </w:hyperlink>
-                          </w:p>
-                        </w:txbxContent>
-                      </wps:txbx>
-                      <wps:bodyPr rot="0" spcFirstLastPara="0" vertOverflow="overflow" horzOverflow="overflow" vert="horz" wrap="square" lIns="91440" tIns="45720" rIns="91440" bIns="45720" numCol="1" spcCol="0" rtlCol="0" fromWordArt="0" anchor="t" anchorCtr="0" forceAA="0" compatLnSpc="1">
-                        <a:prstTxWarp prst="textNoShape">
-                          <a:avLst/>
-                        </a:prstTxWarp>
-                        <a:noAutofit/>
-                      </wps:bodyPr>
-                    </wps:wsp>
-                  </a:graphicData>
-                </a:graphic>
-                <wp14:sizeRelH relativeFrom="margin">
-                  <wp14:pctWidth>0</wp14:pctWidth>
-                </wp14:sizeRelH>
-                <wp14:sizeRelV relativeFrom="margin">
-                  <wp14:pctHeight>0</wp14:pctHeight>
-                </wp14:sizeRelV>
-              </wp:anchor>
-            </w:drawing>
-          </mc:Choice>
-          <mc:Fallback>
-            <w:pict>
-              <v:shape w14:anchorId="31497AF8" id="Text Box 6" o:spid="_x0000_s1030" type="#_x0000_t202" style="position:absolute;margin-left:172.8pt;margin-top:238.8pt;width:313.5pt;height:358.2pt;z-index:251681792;visibility:visible;mso-wrap-style:square;mso-width-percent:0;mso-height-percent:0;mso-wrap-distance-left:9pt;mso-wrap-distance-top:0;mso-wrap-distance-right:9pt;mso-wrap-distance-bottom:0;mso-position-horizontal:absolute;mso-position-horizontal-relative:text;mso-position-vertical:absolute;mso-position-vertical-relative:text;mso-width-percent:0;mso-height-percent:0;mso-width-relative:margin;mso-height-relative:margin;v-text-anchor:top" o:gfxdata="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" filled="f" stroked="f" strokeweight=".5pt">
-                <v:textbox>
-                  <w:txbxContent>
-                    <w:p>
-                      <w:pPr>
-                        <w:spacing w:line="240" w:lineRule="auto"/>
-                        <w:jc w:val="both"/>
-                        <w:rPr>
-                          <w:rFonts w:cstheme="minorHAnsi"/>
-                          <w:b/>
-                          <w:bCs/>
-                          <w:color w:val="000000" w:themeColor="text1"/>
-                          <w:sz w:val="28"/>
-                          <w:szCs w:val="28"/>
-                        </w:rPr>
-                      </w:pPr>
-                      <w:r>
-                        <w:rPr>
-                          <w:rFonts w:cstheme="minorHAnsi"/>
-                          <w:b/>
-                          <w:bCs/>
-                          <w:color w:val="000000" w:themeColor="text1"/>
-                          <w:sz w:val="28"/>
-                          <w:szCs w:val="28"/>
-                        </w:rPr>
-                        <w:t xml:space="preserve">1. </w:t>
-                      </w:r>
-                      <w:r>
-                        <w:rPr>
-                          <w:rFonts w:cstheme="minorHAnsi"/>
-                          <w:b/>
-                          <w:bCs/>
-                          <w:color w:val="000000" w:themeColor="text1"/>
-                          <w:sz w:val="28"/>
-                          <w:szCs w:val="28"/>
-                        </w:rPr>
-                        <w:t>React Calculator</w:t>
-                      </w:r>
-                    </w:p>
-                    <w:p>
-                      <w:pPr>
-                        <w:spacing w:line="240" w:lineRule="auto"/>
-                        <w:jc w:val="both"/>
-                        <w:rPr>
-                          <w:rFonts w:cstheme="minorHAnsi"/>
-                          <w:color w:val="000000" w:themeColor="text1"/>
-                          <w:sz w:val="24"/>
-                          <w:szCs w:val="24"/>
-                        </w:rPr>
-                      </w:pPr>
-                      <w:r>
-                        <w:rPr>
-                          <w:rFonts w:cstheme="minorHAnsi"/>
-                          <w:color w:val="000000" w:themeColor="text1"/>
-                          <w:sz w:val="24"/>
-                          <w:szCs w:val="24"/>
-                        </w:rPr>
-                        <w:t>In this project, I use React with Vite. I use react functional components. I manage state with the useReducer hook.</w:t>
-                      </w:r>
-                    </w:p>
-                    <w:p>
-                      <w:pPr>
-                        <w:spacing w:line="240" w:lineRule="auto"/>
-                        <w:jc w:val="both"/>
-                        <w:rPr>
-                          <w:rFonts w:cstheme="minorHAnsi"/>
-                          <w:color w:val="000000" w:themeColor="text1"/>
-                          <w:sz w:val="24"/>
-                          <w:szCs w:val="24"/>
-                        </w:rPr>
-                      </w:pPr>
-                      <w:hyperlink r:id="rId8" w:history="1">
-                        <w:r>
-                          <w:rPr>
-                            <w:rStyle w:val="Hyperlink"/>
-                            <w:rFonts w:cstheme="minorHAnsi"/>
-                            <w:sz w:val="24"/>
-                            <w:szCs w:val="24"/>
-                          </w:rPr>
-                          <w:t>https://roaring-halva-23ad9a.netlify.app/</w:t>
-                        </w:r>
-                      </w:hyperlink>
-                    </w:p>
-                    <w:p>
-                      <w:pPr>
-                        <w:spacing w:line="240" w:lineRule="auto"/>
-                        <w:jc w:val="both"/>
-                        <w:rPr>
-                          <w:rFonts w:cstheme="minorHAnsi"/>
-                          <w:color w:val="000000" w:themeColor="text1"/>
-                          <w:sz w:val="24"/>
-                          <w:szCs w:val="24"/>
-                        </w:rPr>
-                      </w:pPr>
-                    </w:p>
-                    <w:p>
-                      <w:pPr>
-                        <w:spacing w:line="240" w:lineRule="auto"/>
-                        <w:jc w:val="both"/>
-                        <w:rPr>
-                          <w:rFonts w:cstheme="minorHAnsi"/>
-                          <w:b/>
-                          <w:bCs/>
-                          <w:color w:val="000000" w:themeColor="text1"/>
-                          <w:sz w:val="28"/>
-                          <w:szCs w:val="28"/>
-                        </w:rPr>
-                      </w:pPr>
-                      <w:r>
-                        <w:rPr>
-                          <w:rFonts w:cstheme="minorHAnsi"/>
-                          <w:b/>
-                          <w:bCs/>
-                          <w:color w:val="000000" w:themeColor="text1"/>
-                          <w:sz w:val="28"/>
-                          <w:szCs w:val="28"/>
-                        </w:rPr>
-                        <w:t>2. Facebook Clone</w:t>
-                      </w:r>
-                    </w:p>
-                    <w:p>
-                      <w:pPr>
-                        <w:spacing w:line="240" w:lineRule="auto"/>
-                        <w:jc w:val="both"/>
-                        <w:rPr>
-                          <w:rFonts w:cstheme="minorHAnsi"/>
-                          <w:color w:val="000000" w:themeColor="text1"/>
-                          <w:sz w:val="24"/>
-                          <w:szCs w:val="24"/>
-                        </w:rPr>
-                      </w:pPr>
-                      <w:r>
-                        <w:rPr>
-                          <w:rFonts w:cstheme="minorHAnsi"/>
-                          <w:color w:val="000000" w:themeColor="text1"/>
-                          <w:sz w:val="24"/>
-                          <w:szCs w:val="24"/>
-                        </w:rPr>
-                        <w:t>In this project, I use Tailwind css to cone facebook homepage</w:t>
-                      </w:r>
-                      <w:r>
-                        <w:rPr>
-                          <w:rFonts w:cstheme="minorHAnsi"/>
-                          <w:color w:val="000000" w:themeColor="text1"/>
-                          <w:sz w:val="24"/>
-                          <w:szCs w:val="24"/>
-                        </w:rPr>
-                        <w:t>.</w:t>
-                      </w:r>
-                    </w:p>
-                    <w:p>
-                      <w:pPr>
-                        <w:spacing w:line="240" w:lineRule="auto"/>
-                        <w:jc w:val="both"/>
-                        <w:rPr>
-                          <w:rFonts w:cstheme="minorHAnsi"/>
-                          <w:color w:val="000000" w:themeColor="text1"/>
-                        </w:rPr>
-                      </w:pPr>
-                      <w:hyperlink r:id="rId9" w:history="1">
-                        <w:r>
-                          <w:rPr>
-                            <w:rStyle w:val="Hyperlink"/>
-                            <w:rFonts w:cstheme="minorHAnsi"/>
-                          </w:rPr>
-                          <w:t>https://eclectic-frangollo-3299a1.netlify.app/</w:t>
-                        </w:r>
-                      </w:hyperlink>
-                    </w:p>
-                    <w:p>
-                      <w:pPr>
-                        <w:spacing w:line="240" w:lineRule="auto"/>
-                        <w:jc w:val="both"/>
-                        <w:rPr>
-                          <w:rFonts w:cstheme="minorHAnsi"/>
-                          <w:color w:val="000000" w:themeColor="text1"/>
-                        </w:rPr>
-                      </w:pPr>
-                    </w:p>
-                    <w:p>
-                      <w:pPr>
-                        <w:spacing w:line="240" w:lineRule="auto"/>
-                        <w:jc w:val="both"/>
-                        <w:rPr>
-                          <w:rFonts w:cstheme="minorHAnsi"/>
-                          <w:b/>
-                          <w:bCs/>
-                          <w:color w:val="000000" w:themeColor="text1"/>
-                          <w:sz w:val="28"/>
-                          <w:szCs w:val="28"/>
-                        </w:rPr>
-                      </w:pPr>
-                      <w:r>
-                        <w:rPr>
-                          <w:rFonts w:cstheme="minorHAnsi"/>
-                          <w:b/>
-                          <w:bCs/>
-                          <w:color w:val="000000" w:themeColor="text1"/>
-                          <w:sz w:val="28"/>
-                          <w:szCs w:val="28"/>
-                        </w:rPr>
-                        <w:t>3</w:t>
-                      </w:r>
-                      <w:r>
-                        <w:rPr>
-                          <w:rFonts w:cstheme="minorHAnsi"/>
-                          <w:b/>
-                          <w:bCs/>
-                          <w:color w:val="000000" w:themeColor="text1"/>
-                          <w:sz w:val="28"/>
-                          <w:szCs w:val="28"/>
-                        </w:rPr>
-                        <w:t xml:space="preserve">. </w:t>
-                      </w:r>
-                      <w:r>
-                        <w:rPr>
-                          <w:rFonts w:cstheme="minorHAnsi"/>
-                          <w:b/>
-                          <w:bCs/>
-                          <w:color w:val="000000" w:themeColor="text1"/>
-                          <w:sz w:val="28"/>
-                          <w:szCs w:val="28"/>
-                        </w:rPr>
-                        <w:t>Academic Thesis/Project Information Registry</w:t>
-                      </w:r>
-                    </w:p>
-                    <w:p>
-                      <w:pPr>
-                        <w:spacing w:line="240" w:lineRule="auto"/>
-                        <w:jc w:val="both"/>
-                        <w:rPr>
-                          <w:rFonts w:cstheme="minorHAnsi"/>
-                          <w:color w:val="000000" w:themeColor="text1"/>
-                          <w:sz w:val="24"/>
-                          <w:szCs w:val="24"/>
-                        </w:rPr>
-                      </w:pPr>
-                      <w:r>
-                        <w:rPr>
-                          <w:rFonts w:cstheme="minorHAnsi"/>
-                          <w:color w:val="000000" w:themeColor="text1"/>
-                          <w:sz w:val="24"/>
-                          <w:szCs w:val="24"/>
-                        </w:rPr>
-                        <w:t xml:space="preserve">This project is mainly for a university to register their student's academic thesis/project information. In this project, I used HTML, CSS and JS for front-end design. On the backend, I used PHP and MySQL. I used JQuary for front-end functionality and </w:t>
-                      </w:r>
-                      <w:r>
-                        <w:rPr>
-                          <w:rFonts w:cstheme="minorHAnsi"/>
-                          <w:b/>
-                          <w:bCs/>
-                          <w:color w:val="000000" w:themeColor="text1"/>
-                          <w:sz w:val="24"/>
-                          <w:szCs w:val="24"/>
-                        </w:rPr>
-                        <w:t>'PhpSpreadsheet'</w:t>
-                      </w:r>
-                      <w:r>
-                        <w:rPr>
-                          <w:rFonts w:cstheme="minorHAnsi"/>
-                          <w:color w:val="000000" w:themeColor="text1"/>
-                          <w:sz w:val="24"/>
-                          <w:szCs w:val="24"/>
-                        </w:rPr>
-                        <w:t xml:space="preserve"> for student data entry from Excel files.</w:t>
-                      </w:r>
-                    </w:p>
-                    <w:p>
-                      <w:pPr>
-                        <w:spacing w:line="240" w:lineRule="auto"/>
-                        <w:jc w:val="both"/>
-                        <w:rPr>
-                          <w:rFonts w:cstheme="minorHAnsi"/>
-                          <w:color w:val="000000" w:themeColor="text1"/>
-                          <w:sz w:val="24"/>
-                          <w:szCs w:val="24"/>
-                        </w:rPr>
-                      </w:pPr>
-                      <w:hyperlink r:id="rId10" w:history="1">
-                        <w:r>
-                          <w:rPr>
-                            <w:rStyle w:val="Hyperlink"/>
-                            <w:rFonts w:cstheme="minorHAnsi"/>
-                            <w:sz w:val="24"/>
-                            <w:szCs w:val="24"/>
-                          </w:rPr>
-                          <w:t>https://github.com/ashikcse045/thesis-project-information-registry</w:t>
-                        </w:r>
-                      </w:hyperlink>
-                    </w:p>
-                  </w:txbxContent>
-                </v:textbox>
-              </v:shape>
-            </w:pict>
-          </mc:Fallback>
-        </mc:AlternateContent>
-      </w:r>
-      <w:r>
-        <w:rPr>
-          <w:noProof/>
-        </w:rPr>
-        <mc:AlternateContent>
-          <mc:Choice Requires="wps">
-            <w:drawing>
-              <wp:anchor distT="0" distB="0" distL="114300" distR="114300" simplePos="0" relativeHeight="251671552" behindDoc="0" locked="0" layoutInCell="1" allowOverlap="1" wp14:anchorId="19C59588" wp14:editId="7D674829">
+              <wp:anchor distT="0" distB="0" distL="114300" distR="114300" simplePos="0" relativeHeight="251671552" behindDoc="0" locked="0" layoutInCell="1" allowOverlap="1" wp14:anchorId="19C59588" wp14:editId="1A2B3C98">
                 <wp:simplePos x="0" y="0"/>
                 <wp:positionH relativeFrom="column">
                   <wp:posOffset>-457200</wp:posOffset>
@@ -1292,7 +2136,7 @@
           </mc:Choice>
           <mc:Fallback>
             <w:pict>
-              <v:shape w14:anchorId="19C59588" id="Text Box 23" o:spid="_x0000_s1031" type="#_x0000_t202" style="position:absolute;margin-left:-36pt;margin-top:657.8pt;width:164.4pt;height:53.4pt;z-index:251671552;visibility:visible;mso-wrap-style:square;mso-width-percent:0;mso-height-percent:0;mso-wrap-distance-left:9pt;mso-wrap-distance-top:0;mso-wrap-distance-right:9pt;mso-wrap-distance-bottom:0;mso-position-horizontal:absolute;mso-position-horizontal-relative:text;mso-position-vertical:absolute;mso-position-vertical-relative:text;mso-width-percent:0;mso-height-percent:0;mso-width-relative:margin;mso-height-relative:margin;v-text-anchor:top" o:gfxdata="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" filled="f" stroked="f" strokeweight=".5pt">
+              <v:shape w14:anchorId="19C59588" id="Text Box 23" o:spid="_x0000_s1034" type="#_x0000_t202" style="position:absolute;margin-left:-36pt;margin-top:657.8pt;width:164.4pt;height:53.4pt;z-index:251671552;visibility:visible;mso-wrap-style:square;mso-width-percent:0;mso-height-percent:0;mso-wrap-distance-left:9pt;mso-wrap-distance-top:0;mso-wrap-distance-right:9pt;mso-wrap-distance-bottom:0;mso-position-horizontal:absolute;mso-position-horizontal-relative:text;mso-position-vertical:absolute;mso-position-vertical-relative:text;mso-width-percent:0;mso-height-percent:0;mso-width-relative:margin;mso-height-relative:margin;v-text-anchor:top" o:gfxdata="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" filled="f" stroked="f" strokeweight=".5pt">
                 <v:textbox>
                   <w:txbxContent>
                     <w:p>
@@ -1359,7 +2203,7 @@
         <mc:AlternateContent>
           <mc:Choice Requires="wpg">
             <w:drawing>
-              <wp:anchor distT="0" distB="0" distL="114300" distR="114300" simplePos="0" relativeHeight="251669504" behindDoc="0" locked="0" layoutInCell="1" allowOverlap="1" wp14:anchorId="4995C396" wp14:editId="7E48430E">
+              <wp:anchor distT="0" distB="0" distL="114300" distR="114300" simplePos="0" relativeHeight="251669504" behindDoc="0" locked="0" layoutInCell="1" allowOverlap="1" wp14:anchorId="4995C396" wp14:editId="07C04E44">
                 <wp:simplePos x="0" y="0"/>
                 <wp:positionH relativeFrom="column">
                   <wp:posOffset>-701040</wp:posOffset>
@@ -1483,11 +2327,11 @@
           </mc:Choice>
           <mc:Fallback>
             <w:pict>
-              <v:group w14:anchorId="4995C396" id="Group 20" o:spid="_x0000_s1032" style="position:absolute;margin-left:-55.2pt;margin-top:621pt;width:193.6pt;height:30.3pt;z-index:251669504;mso-width-relative:margin;mso-height-relative:margin" coordsize="24589,3848" o:gfxdata="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">
-                <v:line id="Straight Connector 21" o:spid="_x0000_s1033" style="position:absolute;visibility:visible;mso-wrap-style:square" from="685,3848" to="24589,3848" o:connectortype="straight" o:gfxdata="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" strokecolor="white [3212]" strokeweight="2.25pt">
+              <v:group w14:anchorId="4995C396" id="Group 20" o:spid="_x0000_s1035" style="position:absolute;margin-left:-55.2pt;margin-top:621pt;width:193.6pt;height:30.3pt;z-index:251669504;mso-width-relative:margin;mso-height-relative:margin" coordsize="24589,3848" o:gfxdata="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">
+                <v:line id="Straight Connector 21" o:spid="_x0000_s1036" style="position:absolute;visibility:visible;mso-wrap-style:square" from="685,3848" to="24589,3848" o:connectortype="straight" o:gfxdata="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" strokecolor="white [3212]" strokeweight="2.25pt">
                   <v:stroke joinstyle="miter"/>
                 </v:line>
-                <v:shape id="Text Box 22" o:spid="_x0000_s1034" type="#_x0000_t202" style="position:absolute;width:23241;height:3610;visibility:visible;mso-wrap-style:square;v-text-anchor:top" o:gfxdata="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" filled="f" stroked="f" strokeweight=".5pt">
+                <v:shape id="Text Box 22" o:spid="_x0000_s1037" type="#_x0000_t202" style="position:absolute;width:23241;height:3610;visibility:visible;mso-wrap-style:square;v-text-anchor:top" o:gfxdata="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" filled="f" stroked="f" strokeweight=".5pt">
                   <v:textbox>
                     <w:txbxContent>
                       <w:p>
@@ -1530,7 +2374,7 @@
         <mc:AlternateContent>
           <mc:Choice Requires="wps">
             <w:drawing>
-              <wp:anchor distT="0" distB="0" distL="114300" distR="114300" simplePos="0" relativeHeight="251667456" behindDoc="0" locked="0" layoutInCell="1" allowOverlap="1" wp14:anchorId="6A8DC488" wp14:editId="65AAA427">
+              <wp:anchor distT="0" distB="0" distL="114300" distR="114300" simplePos="0" relativeHeight="251667456" behindDoc="0" locked="0" layoutInCell="1" allowOverlap="1" wp14:anchorId="6A8DC488" wp14:editId="77873F45">
                 <wp:simplePos x="0" y="0"/>
                 <wp:positionH relativeFrom="column">
                   <wp:posOffset>-464820</wp:posOffset>
@@ -1681,6 +2525,7 @@
                                 <w:szCs w:val="24"/>
                               </w:rPr>
                             </w:pPr>
+                            <w:proofErr w:type="spellStart"/>
                             <w:r>
                               <w:rPr>
                                 <w:b/>
@@ -1691,6 +2536,7 @@
                               </w:rPr>
                               <w:t>jQuary</w:t>
                             </w:r>
+                            <w:proofErr w:type="spellEnd"/>
                           </w:p>
                           <w:p>
                             <w:pPr>
@@ -1707,6 +2553,7 @@
                                 <w:szCs w:val="24"/>
                               </w:rPr>
                             </w:pPr>
+                            <w:proofErr w:type="spellStart"/>
                             <w:r>
                               <w:rPr>
                                 <w:b/>
@@ -1717,6 +2564,7 @@
                               </w:rPr>
                               <w:t>javaScript</w:t>
                             </w:r>
+                            <w:proofErr w:type="spellEnd"/>
                           </w:p>
                           <w:p>
                             <w:pPr>
@@ -1741,8 +2589,20 @@
                                 <w:sz w:val="24"/>
                                 <w:szCs w:val="24"/>
                               </w:rPr>
-                              <w:t>git &amp; github</w:t>
-                            </w:r>
+                              <w:t xml:space="preserve">git &amp; </w:t>
+                            </w:r>
+                            <w:proofErr w:type="spellStart"/>
+                            <w:r>
+                              <w:rPr>
+                                <w:b/>
+                                <w:bCs/>
+                                <w:color w:val="FFFFFF" w:themeColor="background1"/>
+                                <w:sz w:val="24"/>
+                                <w:szCs w:val="24"/>
+                              </w:rPr>
+                              <w:t>github</w:t>
+                            </w:r>
+                            <w:proofErr w:type="spellEnd"/>
                           </w:p>
                           <w:p>
                             <w:pPr>
@@ -1882,7 +2742,7 @@
           </mc:Choice>
           <mc:Fallback>
             <w:pict>
-              <v:shape w14:anchorId="6A8DC488" id="Text Box 13" o:spid="_x0000_s1035" type="#_x0000_t202" style="position:absolute;margin-left:-36.6pt;margin-top:350.4pt;width:164.4pt;height:245.4pt;z-index:251667456;visibility:visible;mso-wrap-style:square;mso-width-percent:0;mso-height-percent:0;mso-wrap-distance-left:9pt;mso-wrap-distance-top:0;mso-wrap-distance-right:9pt;mso-wrap-distance-bottom:0;mso-position-horizontal:absolute;mso-position-horizontal-relative:text;mso-position-vertical:absolute;mso-position-vertical-relative:text;mso-width-percent:0;mso-height-percent:0;mso-width-relative:margin;mso-height-relative:margin;v-text-anchor:top" o:gfxdata="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" filled="f" stroked="f" strokeweight=".5pt">
+              <v:shape w14:anchorId="6A8DC488" id="Text Box 13" o:spid="_x0000_s1038" type="#_x0000_t202" style="position:absolute;margin-left:-36.6pt;margin-top:350.4pt;width:164.4pt;height:245.4pt;z-index:251667456;visibility:visible;mso-wrap-style:square;mso-width-percent:0;mso-height-percent:0;mso-wrap-distance-left:9pt;mso-wrap-distance-top:0;mso-wrap-distance-right:9pt;mso-wrap-distance-bottom:0;mso-position-horizontal:absolute;mso-position-horizontal-relative:text;mso-position-vertical:absolute;mso-position-vertical-relative:text;mso-width-percent:0;mso-height-percent:0;mso-width-relative:margin;mso-height-relative:margin;v-text-anchor:top" o:gfxdata="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" filled="f" stroked="f" strokeweight=".5pt">
                 <v:textbox>
                   <w:txbxContent>
                     <w:p>
@@ -2004,6 +2864,7 @@
                           <w:szCs w:val="24"/>
                         </w:rPr>
                       </w:pPr>
+                      <w:proofErr w:type="spellStart"/>
                       <w:r>
                         <w:rPr>
                           <w:b/>
@@ -2014,6 +2875,7 @@
                         </w:rPr>
                         <w:t>jQuary</w:t>
                       </w:r>
+                      <w:proofErr w:type="spellEnd"/>
                     </w:p>
                     <w:p>
                       <w:pPr>
@@ -2030,6 +2892,7 @@
                           <w:szCs w:val="24"/>
                         </w:rPr>
                       </w:pPr>
+                      <w:proofErr w:type="spellStart"/>
                       <w:r>
                         <w:rPr>
                           <w:b/>
@@ -2040,6 +2903,7 @@
                         </w:rPr>
                         <w:t>javaScript</w:t>
                       </w:r>
+                      <w:proofErr w:type="spellEnd"/>
                     </w:p>
                     <w:p>
                       <w:pPr>
@@ -2064,8 +2928,20 @@
                           <w:sz w:val="24"/>
                           <w:szCs w:val="24"/>
                         </w:rPr>
-                        <w:t>git &amp; github</w:t>
-                      </w:r>
+                        <w:t xml:space="preserve">git &amp; </w:t>
+                      </w:r>
+                      <w:proofErr w:type="spellStart"/>
+                      <w:r>
+                        <w:rPr>
+                          <w:b/>
+                          <w:bCs/>
+                          <w:color w:val="FFFFFF" w:themeColor="background1"/>
+                          <w:sz w:val="24"/>
+                          <w:szCs w:val="24"/>
+                        </w:rPr>
+                        <w:t>github</w:t>
+                      </w:r>
+                      <w:proofErr w:type="spellEnd"/>
                     </w:p>
                     <w:p>
                       <w:pPr>
@@ -2197,7 +3073,7 @@
         <mc:AlternateContent>
           <mc:Choice Requires="wps">
             <w:drawing>
-              <wp:anchor distT="0" distB="0" distL="114300" distR="114300" simplePos="0" relativeHeight="251679744" behindDoc="0" locked="0" layoutInCell="1" allowOverlap="1" wp14:anchorId="727039A1" wp14:editId="35C493AE">
+              <wp:anchor distT="0" distB="0" distL="114300" distR="114300" simplePos="0" relativeHeight="251679744" behindDoc="0" locked="0" layoutInCell="1" allowOverlap="1" wp14:anchorId="727039A1" wp14:editId="1A933F97">
                 <wp:simplePos x="0" y="0"/>
                 <wp:positionH relativeFrom="column">
                   <wp:posOffset>2200275</wp:posOffset>
@@ -2326,7 +3202,7 @@
           </mc:Choice>
           <mc:Fallback>
             <w:pict>
-              <v:shape w14:anchorId="727039A1" id="Text Box 2" o:spid="_x0000_s1036" type="#_x0000_t202" style="position:absolute;margin-left:173.25pt;margin-top:43.5pt;width:313.5pt;height:132pt;z-index:251679744;visibility:visible;mso-wrap-style:square;mso-width-percent:0;mso-height-percent:0;mso-wrap-distance-left:9pt;mso-wrap-distance-top:0;mso-wrap-distance-right:9pt;mso-wrap-distance-bottom:0;mso-position-horizontal:absolute;mso-position-horizontal-relative:text;mso-position-vertical:absolute;mso-position-vertical-relative:text;mso-width-percent:0;mso-height-percent:0;mso-width-relative:margin;mso-height-relative:margin;v-text-anchor:top" o:gfxdata="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" filled="f" stroked="f" strokeweight=".5pt">
+              <v:shape w14:anchorId="727039A1" id="Text Box 2" o:spid="_x0000_s1039" type="#_x0000_t202" style="position:absolute;margin-left:173.25pt;margin-top:43.5pt;width:313.5pt;height:132pt;z-index:251679744;visibility:visible;mso-wrap-style:square;mso-width-percent:0;mso-height-percent:0;mso-wrap-distance-left:9pt;mso-wrap-distance-top:0;mso-wrap-distance-right:9pt;mso-wrap-distance-bottom:0;mso-position-horizontal:absolute;mso-position-horizontal-relative:text;mso-position-vertical:absolute;mso-position-vertical-relative:text;mso-width-percent:0;mso-height-percent:0;mso-width-relative:margin;mso-height-relative:margin;v-text-anchor:top" o:gfxdata="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" filled="f" stroked="f" strokeweight=".5pt">
                 <v:textbox>
                   <w:txbxContent>
                     <w:p>
@@ -2407,174 +3283,6 @@
                   </w:txbxContent>
                 </v:textbox>
               </v:shape>
-            </w:pict>
-          </mc:Fallback>
-        </mc:AlternateContent>
-      </w:r>
-      <w:r>
-        <w:rPr>
-          <w:noProof/>
-        </w:rPr>
-        <mc:AlternateContent>
-          <mc:Choice Requires="wpg">
-            <w:drawing>
-              <wp:anchor distT="0" distB="0" distL="114300" distR="114300" simplePos="0" relativeHeight="251675648" behindDoc="0" locked="0" layoutInCell="1" allowOverlap="1" wp14:anchorId="4D93389A" wp14:editId="51624DC1">
-                <wp:simplePos x="0" y="0"/>
-                <wp:positionH relativeFrom="column">
-                  <wp:posOffset>2203450</wp:posOffset>
-                </wp:positionH>
-                <wp:positionV relativeFrom="margin">
-                  <wp:posOffset>2461260</wp:posOffset>
-                </wp:positionV>
-                <wp:extent cx="3916680" cy="384810"/>
-                <wp:effectExtent l="0" t="0" r="26670" b="15240"/>
-                <wp:wrapNone/>
-                <wp:docPr id="28" name="Group 28"/>
-                <wp:cNvGraphicFramePr/>
-                <a:graphic xmlns:a="http://schemas.openxmlformats.org/drawingml/2006/main">
-                  <a:graphicData uri="http://schemas.microsoft.com/office/word/2010/wordprocessingGroup">
-                    <wpg:wgp>
-                      <wpg:cNvGrpSpPr/>
-                      <wpg:grpSpPr>
-                        <a:xfrm>
-                          <a:off x="0" y="0"/>
-                          <a:ext cx="3916680" cy="384810"/>
-                          <a:chOff x="0" y="0"/>
-                          <a:chExt cx="2424209" cy="384810"/>
-                        </a:xfrm>
-                      </wpg:grpSpPr>
-                      <wps:wsp>
-                        <wps:cNvPr id="29" name="Straight Connector 29"/>
-                        <wps:cNvCnPr/>
-                        <wps:spPr>
-                          <a:xfrm>
-                            <a:off x="33809" y="384810"/>
-                            <a:ext cx="2390400" cy="0"/>
-                          </a:xfrm>
-                          <a:prstGeom prst="line">
-                            <a:avLst/>
-                          </a:prstGeom>
-                          <a:ln w="28575">
-                            <a:solidFill>
-                              <a:schemeClr val="tx1"/>
-                            </a:solidFill>
-                          </a:ln>
-                        </wps:spPr>
-                        <wps:style>
-                          <a:lnRef idx="1">
-                            <a:schemeClr val="accent1"/>
-                          </a:lnRef>
-                          <a:fillRef idx="0">
-                            <a:schemeClr val="accent1"/>
-                          </a:fillRef>
-                          <a:effectRef idx="0">
-                            <a:schemeClr val="accent1"/>
-                          </a:effectRef>
-                          <a:fontRef idx="minor">
-                            <a:schemeClr val="tx1"/>
-                          </a:fontRef>
-                        </wps:style>
-                        <wps:bodyPr/>
-                      </wps:wsp>
-                      <wps:wsp>
-                        <wps:cNvPr id="30" name="Text Box 30"/>
-                        <wps:cNvSpPr txBox="1"/>
-                        <wps:spPr>
-                          <a:xfrm>
-                            <a:off x="0" y="0"/>
-                            <a:ext cx="2324100" cy="361050"/>
-                          </a:xfrm>
-                          <a:prstGeom prst="rect">
-                            <a:avLst/>
-                          </a:prstGeom>
-                          <a:noFill/>
-                          <a:ln w="6350">
-                            <a:noFill/>
-                          </a:ln>
-                        </wps:spPr>
-                        <wps:txbx>
-                          <w:txbxContent>
-                            <w:p>
-                              <w:pPr>
-                                <w:rPr>
-                                  <w:b/>
-                                  <w:bCs/>
-                                  <w:color w:val="000000" w:themeColor="text1"/>
-                                  <w:sz w:val="40"/>
-                                  <w:szCs w:val="40"/>
-                                </w:rPr>
-                              </w:pPr>
-                              <w:r>
-                                <w:rPr>
-                                  <w:b/>
-                                  <w:bCs/>
-                                  <w:i/>
-                                  <w:iCs/>
-                                  <w:color w:val="000000" w:themeColor="text1"/>
-                                  <w:sz w:val="40"/>
-                                  <w:szCs w:val="40"/>
-                                </w:rPr>
-                                <w:t>PROJECTS</w:t>
-                              </w:r>
-                            </w:p>
-                          </w:txbxContent>
-                        </wps:txbx>
-                        <wps:bodyPr rot="0" spcFirstLastPara="0" vertOverflow="overflow" horzOverflow="overflow" vert="horz" wrap="square" lIns="91440" tIns="45720" rIns="91440" bIns="45720" numCol="1" spcCol="0" rtlCol="0" fromWordArt="0" anchor="t" anchorCtr="0" forceAA="0" compatLnSpc="1">
-                          <a:prstTxWarp prst="textNoShape">
-                            <a:avLst/>
-                          </a:prstTxWarp>
-                          <a:noAutofit/>
-                        </wps:bodyPr>
-                      </wps:wsp>
-                    </wpg:wgp>
-                  </a:graphicData>
-                </a:graphic>
-                <wp14:sizeRelH relativeFrom="margin">
-                  <wp14:pctWidth>0</wp14:pctWidth>
-                </wp14:sizeRelH>
-                <wp14:sizeRelV relativeFrom="margin">
-                  <wp14:pctHeight>0</wp14:pctHeight>
-                </wp14:sizeRelV>
-              </wp:anchor>
-            </w:drawing>
-          </mc:Choice>
-          <mc:Fallback>
-            <w:pict>
-              <v:group w14:anchorId="4D93389A" id="Group 28" o:spid="_x0000_s1037" style="position:absolute;margin-left:173.5pt;margin-top:193.8pt;width:308.4pt;height:30.3pt;z-index:251675648;mso-position-vertical-relative:margin;mso-width-relative:margin;mso-height-relative:margin" coordsize="24242,3848" o:gfxdata="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">
-                <v:line id="Straight Connector 29" o:spid="_x0000_s1038" style="position:absolute;visibility:visible;mso-wrap-style:square" from="338,3848" to="24242,3848" o:connectortype="straight" o:gfxdata="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" strokecolor="black [3213]" strokeweight="2.25pt">
-                  <v:stroke joinstyle="miter"/>
-                </v:line>
-                <v:shape id="Text Box 30" o:spid="_x0000_s1039" type="#_x0000_t202" style="position:absolute;width:23241;height:3610;visibility:visible;mso-wrap-style:square;v-text-anchor:top" o:gfxdata="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" filled="f" stroked="f" strokeweight=".5pt">
-                  <v:textbox>
-                    <w:txbxContent>
-                      <w:p>
-                        <w:pPr>
-                          <w:rPr>
-                            <w:b/>
-                            <w:bCs/>
-                            <w:color w:val="000000" w:themeColor="text1"/>
-                            <w:sz w:val="40"/>
-                            <w:szCs w:val="40"/>
-                          </w:rPr>
-                        </w:pPr>
-                        <w:r>
-                          <w:rPr>
-                            <w:b/>
-                            <w:bCs/>
-                            <w:i/>
-                            <w:iCs/>
-                            <w:color w:val="000000" w:themeColor="text1"/>
-                            <w:sz w:val="40"/>
-                            <w:szCs w:val="40"/>
-                          </w:rPr>
-                          <w:t>PROJECTS</w:t>
-                        </w:r>
-                      </w:p>
-                    </w:txbxContent>
-                  </v:textbox>
-                </v:shape>
-                <w10:wrap anchory="margin"/>
-              </v:group>
             </w:pict>
           </mc:Fallback>
         </mc:AlternateContent>
@@ -3054,7 +3762,7 @@
                               </w:rPr>
                               <w:t xml:space="preserve"> </w:t>
                             </w:r>
-                            <w:hyperlink r:id="rId11" w:history="1">
+                            <w:hyperlink r:id="rId13" w:history="1">
                               <w:r>
                                 <w:rPr>
                                   <w:rStyle w:val="Hyperlink"/>
@@ -3079,7 +3787,7 @@
                                 <w:szCs w:val="24"/>
                               </w:rPr>
                             </w:pPr>
-                            <w:hyperlink r:id="rId12" w:history="1">
+                            <w:hyperlink r:id="rId14" w:history="1">
                               <w:r>
                                 <w:rPr>
                                   <w:rStyle w:val="Hyperlink"/>
@@ -3129,7 +3837,7 @@
                                 <w:szCs w:val="24"/>
                               </w:rPr>
                             </w:pPr>
-                            <w:hyperlink r:id="rId13" w:history="1">
+                            <w:hyperlink r:id="rId15" w:history="1">
                               <w:r>
                                 <w:rPr>
                                   <w:rStyle w:val="Hyperlink"/>
@@ -3155,6 +3863,7 @@
                                 </w:rPr>
                                 <w:t xml:space="preserve">/ </w:t>
                               </w:r>
+                              <w:proofErr w:type="spellStart"/>
                               <w:r>
                                 <w:rPr>
                                   <w:rStyle w:val="Hyperlink"/>
@@ -3167,6 +3876,7 @@
                                 </w:rPr>
                                 <w:t>ashikcsevu</w:t>
                               </w:r>
+                              <w:proofErr w:type="spellEnd"/>
                             </w:hyperlink>
                           </w:p>
                           <w:p>
@@ -3200,6 +3910,7 @@
                               </w:rPr>
                               <w:t xml:space="preserve"> </w:t>
                             </w:r>
+                            <w:proofErr w:type="spellStart"/>
                             <w:r>
                               <w:rPr>
                                 <w:b/>
@@ -3208,7 +3919,18 @@
                                 <w:sz w:val="24"/>
                                 <w:szCs w:val="24"/>
                               </w:rPr>
-                              <w:t>Rajshahi – Bangladesh</w:t>
+                              <w:t>Rajshahi</w:t>
+                            </w:r>
+                            <w:proofErr w:type="spellEnd"/>
+                            <w:r>
+                              <w:rPr>
+                                <w:b/>
+                                <w:bCs/>
+                                <w:color w:val="FFFFFF" w:themeColor="background1"/>
+                                <w:sz w:val="24"/>
+                                <w:szCs w:val="24"/>
+                              </w:rPr>
+                              <w:t xml:space="preserve"> – Bangladesh</w:t>
                             </w:r>
                           </w:p>
                           <w:p>
@@ -3362,7 +4084,7 @@
                         </w:rPr>
                         <w:t xml:space="preserve"> </w:t>
                       </w:r>
-                      <w:hyperlink r:id="rId14" w:history="1">
+                      <w:hyperlink r:id="rId16" w:history="1">
                         <w:r>
                           <w:rPr>
                             <w:rStyle w:val="Hyperlink"/>
@@ -3387,7 +4109,7 @@
                           <w:szCs w:val="24"/>
                         </w:rPr>
                       </w:pPr>
-                      <w:hyperlink r:id="rId15" w:history="1">
+                      <w:hyperlink r:id="rId17" w:history="1">
                         <w:r>
                           <w:rPr>
                             <w:rStyle w:val="Hyperlink"/>
@@ -3437,7 +4159,7 @@
                           <w:szCs w:val="24"/>
                         </w:rPr>
                       </w:pPr>
-                      <w:hyperlink r:id="rId16" w:history="1">
+                      <w:hyperlink r:id="rId18" w:history="1">
                         <w:r>
                           <w:rPr>
                             <w:rStyle w:val="Hyperlink"/>
@@ -3463,6 +4185,7 @@
                           </w:rPr>
                           <w:t xml:space="preserve">/ </w:t>
                         </w:r>
+                        <w:proofErr w:type="spellStart"/>
                         <w:r>
                           <w:rPr>
                             <w:rStyle w:val="Hyperlink"/>
@@ -3475,6 +4198,7 @@
                           </w:rPr>
                           <w:t>ashikcsevu</w:t>
                         </w:r>
+                        <w:proofErr w:type="spellEnd"/>
                       </w:hyperlink>
                     </w:p>
                     <w:p>
@@ -3508,6 +4232,7 @@
                         </w:rPr>
                         <w:t xml:space="preserve"> </w:t>
                       </w:r>
+                      <w:proofErr w:type="spellStart"/>
                       <w:r>
                         <w:rPr>
                           <w:b/>
@@ -3516,7 +4241,18 @@
                           <w:sz w:val="24"/>
                           <w:szCs w:val="24"/>
                         </w:rPr>
-                        <w:t>Rajshahi – Bangladesh</w:t>
+                        <w:t>Rajshahi</w:t>
+                      </w:r>
+                      <w:proofErr w:type="spellEnd"/>
+                      <w:r>
+                        <w:rPr>
+                          <w:b/>
+                          <w:bCs/>
+                          <w:color w:val="FFFFFF" w:themeColor="background1"/>
+                          <w:sz w:val="24"/>
+                          <w:szCs w:val="24"/>
+                        </w:rPr>
+                        <w:t xml:space="preserve"> – Bangladesh</w:t>
                       </w:r>
                     </w:p>
                     <w:p>
@@ -3787,7 +4523,7 @@
                     <pic:cNvPicPr/>
                   </pic:nvPicPr>
                   <pic:blipFill>
-                    <a:blip r:embed="rId17" cstate="print">
+                    <a:blip r:embed="rId19" cstate="print">
                       <a:extLst>
                         <a:ext uri="{28A0092B-C50C-407E-A947-70E740481C1C}">
                           <a14:useLocalDpi xmlns:a14="http://schemas.microsoft.com/office/drawing/2010/main" val="0"/>

</xml_diff>